<commit_message>
added number systems and operations part II slides
</commit_message>
<xml_diff>
--- a/ppt_formatting.docx
+++ b/ppt_formatting.docx
@@ -2394,14 +2394,14 @@
         <w:tblLook w:val="0480" w:firstRow="0" w:lastRow="0" w:firstColumn="1" w:lastColumn="0" w:noHBand="0" w:noVBand="1"/>
       </w:tblPr>
       <w:tblGrid>
-        <w:gridCol w:w="1600"/>
-        <w:gridCol w:w="1600"/>
-        <w:gridCol w:w="1600"/>
-        <w:gridCol w:w="1600"/>
-        <w:gridCol w:w="1600"/>
-        <w:gridCol w:w="1600"/>
-        <w:gridCol w:w="1600"/>
-        <w:gridCol w:w="1600"/>
+        <w:gridCol w:w="1607"/>
+        <w:gridCol w:w="1599"/>
+        <w:gridCol w:w="1599"/>
+        <w:gridCol w:w="1599"/>
+        <w:gridCol w:w="1599"/>
+        <w:gridCol w:w="1599"/>
+        <w:gridCol w:w="1599"/>
+        <w:gridCol w:w="1599"/>
       </w:tblGrid>
       <w:tr>
         <w:trPr>
@@ -2437,6 +2437,7 @@
                 <w:lang w:eastAsia="en-SG"/>
               </w:rPr>
             </w:pPr>
+            <w:bookmarkStart w:id="0" w:name="_Hlk33992030"/>
             <w:r>
               <w:rPr>
                 <w:rFonts w:ascii="Century Gothic" w:eastAsia="Times New Roman" w:hAnsi="Century Gothic" w:cs="Arial"/>
@@ -3406,6 +3407,374 @@
           </w:p>
         </w:tc>
       </w:tr>
+      <w:tr>
+        <w:trPr>
+          <w:trHeight w:val="584"/>
+        </w:trPr>
+        <w:tc>
+          <w:tcPr>
+            <w:tcW w:w="1600" w:type="dxa"/>
+            <w:tcBorders>
+              <w:top w:val="single" w:sz="8" w:space="0" w:color="000000"/>
+              <w:left w:val="single" w:sz="8" w:space="0" w:color="000000"/>
+              <w:bottom w:val="single" w:sz="8" w:space="0" w:color="000000"/>
+              <w:right w:val="single" w:sz="8" w:space="0" w:color="000000"/>
+            </w:tcBorders>
+            <w:shd w:val="clear" w:color="auto" w:fill="2F5496" w:themeFill="accent1" w:themeFillShade="BF"/>
+            <w:tcMar>
+              <w:top w:w="72" w:type="dxa"/>
+              <w:left w:w="144" w:type="dxa"/>
+              <w:bottom w:w="72" w:type="dxa"/>
+              <w:right w:w="144" w:type="dxa"/>
+            </w:tcMar>
+          </w:tcPr>
+          <w:p>
+            <w:pPr>
+              <w:spacing w:after="0" w:line="240" w:lineRule="auto"/>
+              <w:jc w:val="center"/>
+              <w:rPr>
+                <w:rFonts w:ascii="Century Gothic" w:eastAsia="Times New Roman" w:hAnsi="Century Gothic" w:cs="Arial"/>
+                <w:b/>
+                <w:bCs/>
+                <w:color w:val="FFFFFF" w:themeColor="background1"/>
+                <w:kern w:val="24"/>
+                <w:sz w:val="36"/>
+                <w:szCs w:val="36"/>
+                <w:lang w:eastAsia="en-SG"/>
+              </w:rPr>
+            </w:pPr>
+            <w:r>
+              <w:rPr>
+                <w:rFonts w:ascii="Century Gothic" w:eastAsia="Times New Roman" w:hAnsi="Century Gothic" w:cs="Arial"/>
+                <w:b/>
+                <w:bCs/>
+                <w:color w:val="FFFFFF" w:themeColor="background1"/>
+                <w:kern w:val="24"/>
+                <w:sz w:val="36"/>
+                <w:szCs w:val="36"/>
+                <w:lang w:eastAsia="en-SG"/>
+              </w:rPr>
+              <w:t>Position</w:t>
+            </w:r>
+          </w:p>
+        </w:tc>
+        <w:tc>
+          <w:tcPr>
+            <w:tcW w:w="1600" w:type="dxa"/>
+            <w:tcBorders>
+              <w:top w:val="single" w:sz="8" w:space="0" w:color="000000"/>
+              <w:left w:val="single" w:sz="8" w:space="0" w:color="000000"/>
+              <w:bottom w:val="single" w:sz="8" w:space="0" w:color="000000"/>
+              <w:right w:val="single" w:sz="8" w:space="0" w:color="000000"/>
+            </w:tcBorders>
+            <w:shd w:val="clear" w:color="auto" w:fill="auto"/>
+            <w:tcMar>
+              <w:top w:w="72" w:type="dxa"/>
+              <w:left w:w="144" w:type="dxa"/>
+              <w:bottom w:w="72" w:type="dxa"/>
+              <w:right w:w="144" w:type="dxa"/>
+            </w:tcMar>
+          </w:tcPr>
+          <w:p>
+            <w:pPr>
+              <w:spacing w:after="0" w:line="240" w:lineRule="auto"/>
+              <w:jc w:val="center"/>
+              <w:rPr>
+                <w:rFonts w:ascii="Cambria" w:eastAsia="Times New Roman" w:hAnsi="Cambria" w:cs="Arial"/>
+                <w:iCs/>
+                <w:color w:val="000000"/>
+                <w:kern w:val="24"/>
+                <w:sz w:val="36"/>
+                <w:szCs w:val="36"/>
+                <w:lang w:eastAsia="en-SG"/>
+              </w:rPr>
+            </w:pPr>
+            <w:r>
+              <w:rPr>
+                <w:rFonts w:ascii="Cambria" w:eastAsia="Times New Roman" w:hAnsi="Cambria" w:cs="Arial"/>
+                <w:iCs/>
+                <w:color w:val="000000"/>
+                <w:kern w:val="24"/>
+                <w:sz w:val="36"/>
+                <w:szCs w:val="36"/>
+                <w:lang w:eastAsia="en-SG"/>
+              </w:rPr>
+              <w:t>6</w:t>
+            </w:r>
+          </w:p>
+        </w:tc>
+        <w:tc>
+          <w:tcPr>
+            <w:tcW w:w="1600" w:type="dxa"/>
+            <w:tcBorders>
+              <w:top w:val="single" w:sz="8" w:space="0" w:color="000000"/>
+              <w:left w:val="single" w:sz="8" w:space="0" w:color="000000"/>
+              <w:bottom w:val="single" w:sz="8" w:space="0" w:color="000000"/>
+              <w:right w:val="single" w:sz="8" w:space="0" w:color="000000"/>
+            </w:tcBorders>
+            <w:shd w:val="clear" w:color="auto" w:fill="auto"/>
+            <w:tcMar>
+              <w:top w:w="72" w:type="dxa"/>
+              <w:left w:w="144" w:type="dxa"/>
+              <w:bottom w:w="72" w:type="dxa"/>
+              <w:right w:w="144" w:type="dxa"/>
+            </w:tcMar>
+          </w:tcPr>
+          <w:p>
+            <w:pPr>
+              <w:spacing w:after="0" w:line="240" w:lineRule="auto"/>
+              <w:jc w:val="center"/>
+              <w:rPr>
+                <w:rFonts w:ascii="Cambria" w:eastAsia="Times New Roman" w:hAnsi="Cambria" w:cs="Arial"/>
+                <w:iCs/>
+                <w:color w:val="000000"/>
+                <w:kern w:val="24"/>
+                <w:sz w:val="36"/>
+                <w:szCs w:val="36"/>
+                <w:lang w:eastAsia="en-SG"/>
+              </w:rPr>
+            </w:pPr>
+            <w:r>
+              <w:rPr>
+                <w:rFonts w:ascii="Cambria" w:eastAsia="Times New Roman" w:hAnsi="Cambria" w:cs="Arial"/>
+                <w:iCs/>
+                <w:color w:val="000000"/>
+                <w:kern w:val="24"/>
+                <w:sz w:val="36"/>
+                <w:szCs w:val="36"/>
+                <w:lang w:eastAsia="en-SG"/>
+              </w:rPr>
+              <w:t>5</w:t>
+            </w:r>
+          </w:p>
+        </w:tc>
+        <w:tc>
+          <w:tcPr>
+            <w:tcW w:w="1600" w:type="dxa"/>
+            <w:tcBorders>
+              <w:top w:val="single" w:sz="8" w:space="0" w:color="000000"/>
+              <w:left w:val="single" w:sz="8" w:space="0" w:color="000000"/>
+              <w:bottom w:val="single" w:sz="8" w:space="0" w:color="000000"/>
+              <w:right w:val="single" w:sz="8" w:space="0" w:color="000000"/>
+            </w:tcBorders>
+            <w:shd w:val="clear" w:color="auto" w:fill="auto"/>
+            <w:tcMar>
+              <w:top w:w="72" w:type="dxa"/>
+              <w:left w:w="144" w:type="dxa"/>
+              <w:bottom w:w="72" w:type="dxa"/>
+              <w:right w:w="144" w:type="dxa"/>
+            </w:tcMar>
+          </w:tcPr>
+          <w:p>
+            <w:pPr>
+              <w:spacing w:after="0" w:line="240" w:lineRule="auto"/>
+              <w:jc w:val="center"/>
+              <w:rPr>
+                <w:rFonts w:ascii="Cambria" w:eastAsia="Times New Roman" w:hAnsi="Cambria" w:cs="Arial"/>
+                <w:iCs/>
+                <w:color w:val="000000"/>
+                <w:kern w:val="24"/>
+                <w:sz w:val="36"/>
+                <w:szCs w:val="36"/>
+                <w:lang w:eastAsia="en-SG"/>
+              </w:rPr>
+            </w:pPr>
+            <w:r>
+              <w:rPr>
+                <w:rFonts w:ascii="Cambria" w:eastAsia="Times New Roman" w:hAnsi="Cambria" w:cs="Arial"/>
+                <w:iCs/>
+                <w:color w:val="000000"/>
+                <w:kern w:val="24"/>
+                <w:sz w:val="36"/>
+                <w:szCs w:val="36"/>
+                <w:lang w:eastAsia="en-SG"/>
+              </w:rPr>
+              <w:t>4</w:t>
+            </w:r>
+          </w:p>
+        </w:tc>
+        <w:tc>
+          <w:tcPr>
+            <w:tcW w:w="1600" w:type="dxa"/>
+            <w:tcBorders>
+              <w:top w:val="single" w:sz="8" w:space="0" w:color="000000"/>
+              <w:left w:val="single" w:sz="8" w:space="0" w:color="000000"/>
+              <w:bottom w:val="single" w:sz="8" w:space="0" w:color="000000"/>
+              <w:right w:val="single" w:sz="8" w:space="0" w:color="000000"/>
+            </w:tcBorders>
+            <w:shd w:val="clear" w:color="auto" w:fill="auto"/>
+            <w:tcMar>
+              <w:top w:w="72" w:type="dxa"/>
+              <w:left w:w="144" w:type="dxa"/>
+              <w:bottom w:w="72" w:type="dxa"/>
+              <w:right w:w="144" w:type="dxa"/>
+            </w:tcMar>
+          </w:tcPr>
+          <w:p>
+            <w:pPr>
+              <w:spacing w:after="0" w:line="240" w:lineRule="auto"/>
+              <w:jc w:val="center"/>
+              <w:rPr>
+                <w:rFonts w:ascii="Cambria" w:eastAsia="Times New Roman" w:hAnsi="Cambria" w:cs="Arial"/>
+                <w:iCs/>
+                <w:color w:val="000000"/>
+                <w:kern w:val="24"/>
+                <w:sz w:val="36"/>
+                <w:szCs w:val="36"/>
+                <w:lang w:eastAsia="en-SG"/>
+              </w:rPr>
+            </w:pPr>
+            <w:r>
+              <w:rPr>
+                <w:rFonts w:ascii="Cambria" w:eastAsia="Times New Roman" w:hAnsi="Cambria" w:cs="Arial"/>
+                <w:iCs/>
+                <w:color w:val="000000"/>
+                <w:kern w:val="24"/>
+                <w:sz w:val="36"/>
+                <w:szCs w:val="36"/>
+                <w:lang w:eastAsia="en-SG"/>
+              </w:rPr>
+              <w:t>3</w:t>
+            </w:r>
+          </w:p>
+        </w:tc>
+        <w:tc>
+          <w:tcPr>
+            <w:tcW w:w="1600" w:type="dxa"/>
+            <w:tcBorders>
+              <w:top w:val="single" w:sz="8" w:space="0" w:color="000000"/>
+              <w:left w:val="single" w:sz="8" w:space="0" w:color="000000"/>
+              <w:bottom w:val="single" w:sz="8" w:space="0" w:color="000000"/>
+              <w:right w:val="single" w:sz="8" w:space="0" w:color="000000"/>
+            </w:tcBorders>
+            <w:shd w:val="clear" w:color="auto" w:fill="auto"/>
+            <w:tcMar>
+              <w:top w:w="72" w:type="dxa"/>
+              <w:left w:w="144" w:type="dxa"/>
+              <w:bottom w:w="72" w:type="dxa"/>
+              <w:right w:w="144" w:type="dxa"/>
+            </w:tcMar>
+          </w:tcPr>
+          <w:p>
+            <w:pPr>
+              <w:spacing w:after="0" w:line="240" w:lineRule="auto"/>
+              <w:jc w:val="center"/>
+              <w:rPr>
+                <w:rFonts w:ascii="Cambria" w:eastAsia="Times New Roman" w:hAnsi="Cambria" w:cs="Arial"/>
+                <w:iCs/>
+                <w:color w:val="000000"/>
+                <w:kern w:val="24"/>
+                <w:sz w:val="36"/>
+                <w:szCs w:val="36"/>
+                <w:lang w:eastAsia="en-SG"/>
+              </w:rPr>
+            </w:pPr>
+            <w:r>
+              <w:rPr>
+                <w:rFonts w:ascii="Cambria" w:eastAsia="Times New Roman" w:hAnsi="Cambria" w:cs="Arial"/>
+                <w:iCs/>
+                <w:color w:val="000000"/>
+                <w:kern w:val="24"/>
+                <w:sz w:val="36"/>
+                <w:szCs w:val="36"/>
+                <w:lang w:eastAsia="en-SG"/>
+              </w:rPr>
+              <w:t>2</w:t>
+            </w:r>
+          </w:p>
+        </w:tc>
+        <w:tc>
+          <w:tcPr>
+            <w:tcW w:w="1600" w:type="dxa"/>
+            <w:tcBorders>
+              <w:top w:val="single" w:sz="8" w:space="0" w:color="000000"/>
+              <w:left w:val="single" w:sz="8" w:space="0" w:color="000000"/>
+              <w:bottom w:val="single" w:sz="8" w:space="0" w:color="000000"/>
+              <w:right w:val="single" w:sz="8" w:space="0" w:color="000000"/>
+            </w:tcBorders>
+            <w:shd w:val="clear" w:color="auto" w:fill="auto"/>
+            <w:tcMar>
+              <w:top w:w="72" w:type="dxa"/>
+              <w:left w:w="144" w:type="dxa"/>
+              <w:bottom w:w="72" w:type="dxa"/>
+              <w:right w:w="144" w:type="dxa"/>
+            </w:tcMar>
+          </w:tcPr>
+          <w:p>
+            <w:pPr>
+              <w:spacing w:after="0" w:line="240" w:lineRule="auto"/>
+              <w:jc w:val="center"/>
+              <w:rPr>
+                <w:rFonts w:ascii="Cambria" w:eastAsia="Times New Roman" w:hAnsi="Cambria" w:cs="Arial"/>
+                <w:iCs/>
+                <w:color w:val="000000"/>
+                <w:kern w:val="24"/>
+                <w:sz w:val="36"/>
+                <w:szCs w:val="36"/>
+                <w:lang w:eastAsia="en-SG"/>
+              </w:rPr>
+            </w:pPr>
+            <w:r>
+              <w:rPr>
+                <w:rFonts w:ascii="Cambria" w:eastAsia="Times New Roman" w:hAnsi="Cambria" w:cs="Arial"/>
+                <w:iCs/>
+                <w:color w:val="000000"/>
+                <w:kern w:val="24"/>
+                <w:sz w:val="36"/>
+                <w:szCs w:val="36"/>
+                <w:lang w:eastAsia="en-SG"/>
+              </w:rPr>
+              <w:t>1</w:t>
+            </w:r>
+          </w:p>
+        </w:tc>
+        <w:tc>
+          <w:tcPr>
+            <w:tcW w:w="1600" w:type="dxa"/>
+            <w:tcBorders>
+              <w:top w:val="single" w:sz="8" w:space="0" w:color="000000"/>
+              <w:left w:val="single" w:sz="8" w:space="0" w:color="000000"/>
+              <w:bottom w:val="single" w:sz="8" w:space="0" w:color="000000"/>
+              <w:right w:val="single" w:sz="8" w:space="0" w:color="000000"/>
+            </w:tcBorders>
+            <w:shd w:val="clear" w:color="auto" w:fill="auto"/>
+            <w:tcMar>
+              <w:top w:w="72" w:type="dxa"/>
+              <w:left w:w="144" w:type="dxa"/>
+              <w:bottom w:w="72" w:type="dxa"/>
+              <w:right w:w="144" w:type="dxa"/>
+            </w:tcMar>
+          </w:tcPr>
+          <w:p>
+            <w:pPr>
+              <w:spacing w:after="0" w:line="240" w:lineRule="auto"/>
+              <w:jc w:val="center"/>
+              <w:rPr>
+                <w:rFonts w:ascii="Cambria" w:eastAsia="Times New Roman" w:hAnsi="Cambria" w:cs="Arial"/>
+                <w:iCs/>
+                <w:color w:val="000000"/>
+                <w:kern w:val="24"/>
+                <w:sz w:val="36"/>
+                <w:szCs w:val="36"/>
+                <w:lang w:eastAsia="en-SG"/>
+              </w:rPr>
+            </w:pPr>
+            <w:r>
+              <w:rPr>
+                <w:rFonts w:ascii="Cambria" w:eastAsia="Times New Roman" w:hAnsi="Cambria" w:cs="Arial"/>
+                <w:iCs/>
+                <w:color w:val="000000"/>
+                <w:kern w:val="24"/>
+                <w:sz w:val="36"/>
+                <w:szCs w:val="36"/>
+                <w:lang w:eastAsia="en-SG"/>
+              </w:rPr>
+              <w:t>0</w:t>
+            </w:r>
+          </w:p>
+        </w:tc>
+      </w:tr>
+      <w:bookmarkEnd w:id="0"/>
     </w:tbl>
     <w:p/>
     <w:tbl>
@@ -3418,11 +3787,11 @@
         <w:tblLook w:val="0480" w:firstRow="0" w:lastRow="0" w:firstColumn="1" w:lastColumn="0" w:noHBand="0" w:noVBand="1"/>
       </w:tblPr>
       <w:tblGrid>
-        <w:gridCol w:w="1600"/>
-        <w:gridCol w:w="1600"/>
-        <w:gridCol w:w="1600"/>
-        <w:gridCol w:w="1600"/>
-        <w:gridCol w:w="1600"/>
+        <w:gridCol w:w="1607"/>
+        <w:gridCol w:w="1599"/>
+        <w:gridCol w:w="1598"/>
+        <w:gridCol w:w="1598"/>
+        <w:gridCol w:w="1598"/>
       </w:tblGrid>
       <w:tr>
         <w:trPr>
@@ -4024,6 +4393,222 @@
           </w:p>
         </w:tc>
       </w:tr>
+      <w:tr>
+        <w:trPr>
+          <w:trHeight w:val="584"/>
+        </w:trPr>
+        <w:tc>
+          <w:tcPr>
+            <w:tcW w:w="1600" w:type="dxa"/>
+            <w:tcBorders>
+              <w:top w:val="single" w:sz="8" w:space="0" w:color="000000"/>
+              <w:left w:val="single" w:sz="8" w:space="0" w:color="000000"/>
+              <w:bottom w:val="single" w:sz="8" w:space="0" w:color="000000"/>
+              <w:right w:val="single" w:sz="8" w:space="0" w:color="000000"/>
+            </w:tcBorders>
+            <w:shd w:val="clear" w:color="auto" w:fill="2F5496" w:themeFill="accent1" w:themeFillShade="BF"/>
+            <w:tcMar>
+              <w:top w:w="72" w:type="dxa"/>
+              <w:left w:w="144" w:type="dxa"/>
+              <w:bottom w:w="72" w:type="dxa"/>
+              <w:right w:w="144" w:type="dxa"/>
+            </w:tcMar>
+          </w:tcPr>
+          <w:p>
+            <w:pPr>
+              <w:spacing w:after="0" w:line="240" w:lineRule="auto"/>
+              <w:jc w:val="center"/>
+              <w:rPr>
+                <w:rFonts w:ascii="Century Gothic" w:eastAsia="Times New Roman" w:hAnsi="Century Gothic" w:cs="Arial"/>
+                <w:b/>
+                <w:bCs/>
+                <w:color w:val="FFFFFF" w:themeColor="background1"/>
+                <w:kern w:val="24"/>
+                <w:sz w:val="36"/>
+                <w:szCs w:val="36"/>
+                <w:lang w:eastAsia="en-SG"/>
+              </w:rPr>
+            </w:pPr>
+            <w:r>
+              <w:rPr>
+                <w:rFonts w:ascii="Century Gothic" w:eastAsia="Times New Roman" w:hAnsi="Century Gothic" w:cs="Arial"/>
+                <w:b/>
+                <w:bCs/>
+                <w:color w:val="FFFFFF" w:themeColor="background1"/>
+                <w:kern w:val="24"/>
+                <w:sz w:val="36"/>
+                <w:szCs w:val="36"/>
+                <w:lang w:eastAsia="en-SG"/>
+              </w:rPr>
+              <w:t>Position</w:t>
+            </w:r>
+          </w:p>
+        </w:tc>
+        <w:tc>
+          <w:tcPr>
+            <w:tcW w:w="1600" w:type="dxa"/>
+            <w:tcBorders>
+              <w:top w:val="single" w:sz="8" w:space="0" w:color="000000"/>
+              <w:left w:val="single" w:sz="8" w:space="0" w:color="000000"/>
+              <w:bottom w:val="single" w:sz="8" w:space="0" w:color="000000"/>
+              <w:right w:val="single" w:sz="8" w:space="0" w:color="000000"/>
+            </w:tcBorders>
+            <w:shd w:val="clear" w:color="auto" w:fill="auto"/>
+            <w:tcMar>
+              <w:top w:w="72" w:type="dxa"/>
+              <w:left w:w="144" w:type="dxa"/>
+              <w:bottom w:w="72" w:type="dxa"/>
+              <w:right w:w="144" w:type="dxa"/>
+            </w:tcMar>
+          </w:tcPr>
+          <w:p>
+            <w:pPr>
+              <w:spacing w:after="0" w:line="240" w:lineRule="auto"/>
+              <w:jc w:val="center"/>
+              <w:rPr>
+                <w:rFonts w:ascii="Cambria" w:eastAsia="Times New Roman" w:hAnsi="Cambria" w:cs="Arial"/>
+                <w:color w:val="000000" w:themeColor="text1"/>
+                <w:kern w:val="24"/>
+                <w:sz w:val="36"/>
+                <w:szCs w:val="36"/>
+              </w:rPr>
+            </w:pPr>
+            <w:r>
+              <w:rPr>
+                <w:rFonts w:ascii="Cambria" w:eastAsia="Times New Roman" w:hAnsi="Cambria" w:cs="Arial"/>
+                <w:color w:val="000000" w:themeColor="text1"/>
+                <w:kern w:val="24"/>
+                <w:sz w:val="36"/>
+                <w:szCs w:val="36"/>
+              </w:rPr>
+              <w:t>-1</w:t>
+            </w:r>
+          </w:p>
+        </w:tc>
+        <w:tc>
+          <w:tcPr>
+            <w:tcW w:w="1600" w:type="dxa"/>
+            <w:tcBorders>
+              <w:top w:val="single" w:sz="8" w:space="0" w:color="000000"/>
+              <w:left w:val="single" w:sz="8" w:space="0" w:color="000000"/>
+              <w:bottom w:val="single" w:sz="8" w:space="0" w:color="000000"/>
+              <w:right w:val="single" w:sz="8" w:space="0" w:color="000000"/>
+            </w:tcBorders>
+            <w:shd w:val="clear" w:color="auto" w:fill="auto"/>
+            <w:tcMar>
+              <w:top w:w="72" w:type="dxa"/>
+              <w:left w:w="144" w:type="dxa"/>
+              <w:bottom w:w="72" w:type="dxa"/>
+              <w:right w:w="144" w:type="dxa"/>
+            </w:tcMar>
+          </w:tcPr>
+          <w:p>
+            <w:pPr>
+              <w:spacing w:after="0" w:line="240" w:lineRule="auto"/>
+              <w:jc w:val="center"/>
+              <w:rPr>
+                <w:rFonts w:ascii="Cambria" w:eastAsia="Times New Roman" w:hAnsi="Cambria" w:cs="Arial"/>
+                <w:color w:val="000000" w:themeColor="text1"/>
+                <w:kern w:val="24"/>
+                <w:sz w:val="36"/>
+                <w:szCs w:val="36"/>
+              </w:rPr>
+            </w:pPr>
+            <w:r>
+              <w:rPr>
+                <w:rFonts w:ascii="Cambria" w:eastAsia="Times New Roman" w:hAnsi="Cambria" w:cs="Arial"/>
+                <w:color w:val="000000" w:themeColor="text1"/>
+                <w:kern w:val="24"/>
+                <w:sz w:val="36"/>
+                <w:szCs w:val="36"/>
+              </w:rPr>
+              <w:t>-2</w:t>
+            </w:r>
+          </w:p>
+        </w:tc>
+        <w:tc>
+          <w:tcPr>
+            <w:tcW w:w="1600" w:type="dxa"/>
+            <w:tcBorders>
+              <w:top w:val="single" w:sz="8" w:space="0" w:color="000000"/>
+              <w:left w:val="single" w:sz="8" w:space="0" w:color="000000"/>
+              <w:bottom w:val="single" w:sz="8" w:space="0" w:color="000000"/>
+              <w:right w:val="single" w:sz="8" w:space="0" w:color="000000"/>
+            </w:tcBorders>
+            <w:shd w:val="clear" w:color="auto" w:fill="auto"/>
+            <w:tcMar>
+              <w:top w:w="72" w:type="dxa"/>
+              <w:left w:w="144" w:type="dxa"/>
+              <w:bottom w:w="72" w:type="dxa"/>
+              <w:right w:w="144" w:type="dxa"/>
+            </w:tcMar>
+          </w:tcPr>
+          <w:p>
+            <w:pPr>
+              <w:spacing w:after="0" w:line="240" w:lineRule="auto"/>
+              <w:jc w:val="center"/>
+              <w:rPr>
+                <w:rFonts w:ascii="Cambria" w:eastAsia="Times New Roman" w:hAnsi="Cambria" w:cs="Arial"/>
+                <w:color w:val="000000" w:themeColor="text1"/>
+                <w:kern w:val="24"/>
+                <w:sz w:val="36"/>
+                <w:szCs w:val="36"/>
+              </w:rPr>
+            </w:pPr>
+            <w:r>
+              <w:rPr>
+                <w:rFonts w:ascii="Cambria" w:eastAsia="Times New Roman" w:hAnsi="Cambria" w:cs="Arial"/>
+                <w:color w:val="000000" w:themeColor="text1"/>
+                <w:kern w:val="24"/>
+                <w:sz w:val="36"/>
+                <w:szCs w:val="36"/>
+              </w:rPr>
+              <w:t>-3</w:t>
+            </w:r>
+          </w:p>
+        </w:tc>
+        <w:tc>
+          <w:tcPr>
+            <w:tcW w:w="1600" w:type="dxa"/>
+            <w:tcBorders>
+              <w:top w:val="single" w:sz="8" w:space="0" w:color="000000"/>
+              <w:left w:val="single" w:sz="8" w:space="0" w:color="000000"/>
+              <w:bottom w:val="single" w:sz="8" w:space="0" w:color="000000"/>
+              <w:right w:val="single" w:sz="8" w:space="0" w:color="000000"/>
+            </w:tcBorders>
+            <w:shd w:val="clear" w:color="auto" w:fill="auto"/>
+            <w:tcMar>
+              <w:top w:w="72" w:type="dxa"/>
+              <w:left w:w="144" w:type="dxa"/>
+              <w:bottom w:w="72" w:type="dxa"/>
+              <w:right w:w="144" w:type="dxa"/>
+            </w:tcMar>
+          </w:tcPr>
+          <w:p>
+            <w:pPr>
+              <w:spacing w:after="0" w:line="240" w:lineRule="auto"/>
+              <w:jc w:val="center"/>
+              <w:rPr>
+                <w:rFonts w:ascii="Cambria" w:eastAsia="Times New Roman" w:hAnsi="Cambria" w:cs="Arial"/>
+                <w:color w:val="000000" w:themeColor="text1"/>
+                <w:kern w:val="24"/>
+                <w:sz w:val="36"/>
+                <w:szCs w:val="36"/>
+              </w:rPr>
+            </w:pPr>
+            <w:r>
+              <w:rPr>
+                <w:rFonts w:ascii="Cambria" w:eastAsia="Times New Roman" w:hAnsi="Cambria" w:cs="Arial"/>
+                <w:color w:val="000000" w:themeColor="text1"/>
+                <w:kern w:val="24"/>
+                <w:sz w:val="36"/>
+                <w:szCs w:val="36"/>
+              </w:rPr>
+              <w:t>-4</w:t>
+            </w:r>
+          </w:p>
+        </w:tc>
+      </w:tr>
     </w:tbl>
     <w:p/>
     <w:p>
@@ -4031,6 +4616,7 @@
         <w:br w:type="page"/>
       </w:r>
     </w:p>
+    <w:p/>
     <w:p/>
     <w:tbl>
       <w:tblPr>
@@ -4528,21 +5114,6 @@
                   <w:rPr>
                     <w:rFonts w:ascii="Cambria Math" w:hAnsi="Cambria Math" w:cs="Courier New"/>
                     <w:color w:val="000000" w:themeColor="text1"/>
-                    <w:spacing w:val="1"/>
-                    <w:position w:val="7"/>
-                    <w:sz w:val="39"/>
-                    <w:szCs w:val="39"/>
-                    <w:vertAlign w:val="superscript"/>
-                  </w:rPr>
-                  <w:tab/>
-                </m:r>
-                <m:r>
-                  <m:rPr>
-                    <m:sty m:val="bi"/>
-                  </m:rPr>
-                  <w:rPr>
-                    <w:rFonts w:ascii="Cambria Math" w:hAnsi="Cambria Math" w:cs="Courier New"/>
-                    <w:color w:val="000000" w:themeColor="text1"/>
                     <w:sz w:val="40"/>
                     <w:szCs w:val="40"/>
                   </w:rPr>
@@ -4852,21 +5423,6 @@
                   <w:rPr>
                     <w:rFonts w:ascii="Cambria Math" w:hAnsi="Cambria Math" w:cs="Courier New"/>
                     <w:color w:val="000000" w:themeColor="text1"/>
-                    <w:spacing w:val="1"/>
-                    <w:position w:val="7"/>
-                    <w:sz w:val="39"/>
-                    <w:szCs w:val="39"/>
-                    <w:vertAlign w:val="superscript"/>
-                  </w:rPr>
-                  <w:tab/>
-                </m:r>
-                <m:r>
-                  <m:rPr>
-                    <m:sty m:val="bi"/>
-                  </m:rPr>
-                  <w:rPr>
-                    <w:rFonts w:ascii="Cambria Math" w:hAnsi="Cambria Math" w:cs="Courier New"/>
-                    <w:color w:val="000000" w:themeColor="text1"/>
                     <w:sz w:val="40"/>
                     <w:szCs w:val="40"/>
                   </w:rPr>
@@ -5127,21 +5683,6 @@
                     <w:vertAlign w:val="superscript"/>
                   </w:rPr>
                   <m:t>1</m:t>
-                </m:r>
-                <m:r>
-                  <m:rPr>
-                    <m:sty m:val="bi"/>
-                  </m:rPr>
-                  <w:rPr>
-                    <w:rFonts w:ascii="Cambria Math" w:hAnsi="Cambria Math" w:cs="Courier New"/>
-                    <w:color w:val="000000" w:themeColor="text1"/>
-                    <w:spacing w:val="1"/>
-                    <w:position w:val="7"/>
-                    <w:sz w:val="39"/>
-                    <w:szCs w:val="39"/>
-                    <w:vertAlign w:val="superscript"/>
-                  </w:rPr>
-                  <w:tab/>
                 </m:r>
                 <m:r>
                   <m:rPr>
@@ -5216,7 +5757,6 @@
             <w:shd w:val="clear" w:color="auto" w:fill="D9D9D9" w:themeFill="background1" w:themeFillShade="D9"/>
           </w:tcPr>
           <w:p>
-            <w:bookmarkStart w:id="0" w:name="_GoBack"/>
             <w:r>
               <w:rPr>
                 <w:noProof/>
@@ -5507,13 +6047,7 @@
                   <w:rPr>
                     <w:rFonts w:ascii="Cambria Math" w:hAnsi="Cambria Math"/>
                   </w:rPr>
-                  <m:t>0.3125×</m:t>
-                </m:r>
-                <m:r>
-                  <w:rPr>
-                    <w:rFonts w:ascii="Cambria Math" w:hAnsi="Cambria Math"/>
-                  </w:rPr>
-                  <m:t>2</m:t>
+                  <m:t>0.3125×2</m:t>
                 </m:r>
               </m:oMath>
             </m:oMathPara>
@@ -5556,14 +6090,7 @@
                     <w:rFonts w:ascii="Cambria Math" w:hAnsi="Cambria Math"/>
                     <w:color w:val="ED7D31" w:themeColor="accent2"/>
                   </w:rPr>
-                  <m:t>6</m:t>
-                </m:r>
-                <m:r>
-                  <w:rPr>
-                    <w:rFonts w:ascii="Cambria Math" w:hAnsi="Cambria Math"/>
-                    <w:color w:val="ED7D31" w:themeColor="accent2"/>
-                  </w:rPr>
-                  <m:t>25</m:t>
+                  <m:t>625</m:t>
                 </m:r>
               </m:oMath>
             </m:oMathPara>
@@ -5642,13 +6169,7 @@
                   <w:rPr>
                     <w:rFonts w:ascii="Cambria Math" w:hAnsi="Cambria Math"/>
                   </w:rPr>
-                  <m:t>×</m:t>
-                </m:r>
-                <m:r>
-                  <w:rPr>
-                    <w:rFonts w:ascii="Cambria Math" w:hAnsi="Cambria Math"/>
-                  </w:rPr>
-                  <m:t>2</m:t>
+                  <m:t>×2</m:t>
                 </m:r>
               </m:oMath>
             </m:oMathPara>
@@ -5769,13 +6290,7 @@
                   <w:rPr>
                     <w:rFonts w:ascii="Cambria Math" w:hAnsi="Cambria Math"/>
                   </w:rPr>
-                  <m:t>×</m:t>
-                </m:r>
-                <m:r>
-                  <w:rPr>
-                    <w:rFonts w:ascii="Cambria Math" w:hAnsi="Cambria Math"/>
-                  </w:rPr>
-                  <m:t>2</m:t>
+                  <m:t>×2</m:t>
                 </m:r>
               </m:oMath>
             </m:oMathPara>
@@ -5886,13 +6401,7 @@
                   <w:rPr>
                     <w:rFonts w:ascii="Cambria Math" w:hAnsi="Cambria Math"/>
                   </w:rPr>
-                  <m:t>×</m:t>
-                </m:r>
-                <m:r>
-                  <w:rPr>
-                    <w:rFonts w:ascii="Cambria Math" w:hAnsi="Cambria Math"/>
-                  </w:rPr>
-                  <m:t>2</m:t>
+                  <m:t>×2</m:t>
                 </m:r>
               </m:oMath>
             </m:oMathPara>
@@ -5992,7 +6501,2427 @@
           </w:p>
         </w:tc>
       </w:tr>
-      <w:bookmarkEnd w:id="0"/>
+    </w:tbl>
+    <w:p/>
+    <w:p>
+      <w:r>
+        <w:br w:type="page"/>
+      </w:r>
+    </w:p>
+    <w:tbl>
+      <w:tblPr>
+        <w:tblStyle w:val="TableGrid"/>
+        <w:tblW w:w="0" w:type="auto"/>
+        <w:tblBorders>
+          <w:top w:val="none" w:sz="0" w:space="0" w:color="auto"/>
+          <w:left w:val="none" w:sz="0" w:space="0" w:color="auto"/>
+          <w:bottom w:val="none" w:sz="0" w:space="0" w:color="auto"/>
+          <w:right w:val="none" w:sz="0" w:space="0" w:color="auto"/>
+          <w:insideH w:val="none" w:sz="0" w:space="0" w:color="auto"/>
+          <w:insideV w:val="none" w:sz="0" w:space="0" w:color="auto"/>
+        </w:tblBorders>
+        <w:tblLook w:val="04A0" w:firstRow="1" w:lastRow="0" w:firstColumn="1" w:lastColumn="0" w:noHBand="0" w:noVBand="1"/>
+      </w:tblPr>
+      <w:tblGrid>
+        <w:gridCol w:w="1174"/>
+        <w:gridCol w:w="394"/>
+        <w:gridCol w:w="394"/>
+        <w:gridCol w:w="394"/>
+      </w:tblGrid>
+      <w:tr>
+        <w:tc>
+          <w:tcPr>
+            <w:tcW w:w="0" w:type="auto"/>
+            <w:tcBorders>
+              <w:bottom w:val="single" w:sz="4" w:space="0" w:color="auto"/>
+            </w:tcBorders>
+            <w:shd w:val="clear" w:color="auto" w:fill="2F5496" w:themeFill="accent1" w:themeFillShade="BF"/>
+          </w:tcPr>
+          <w:p>
+            <w:pPr>
+              <w:rPr>
+                <w:rFonts w:ascii="Century Gothic" w:hAnsi="Century Gothic"/>
+                <w:b/>
+                <w:bCs/>
+                <w:sz w:val="36"/>
+                <w:szCs w:val="36"/>
+              </w:rPr>
+            </w:pPr>
+            <w:r>
+              <w:rPr>
+                <w:rFonts w:ascii="Century Gothic" w:hAnsi="Century Gothic"/>
+                <w:b/>
+                <w:bCs/>
+                <w:color w:val="FFFFFF" w:themeColor="background1"/>
+                <w:sz w:val="36"/>
+                <w:szCs w:val="36"/>
+              </w:rPr>
+              <w:lastRenderedPageBreak/>
+              <w:t>Carry</w:t>
+            </w:r>
+          </w:p>
+        </w:tc>
+        <w:tc>
+          <w:tcPr>
+            <w:tcW w:w="0" w:type="auto"/>
+            <w:tcBorders>
+              <w:bottom w:val="single" w:sz="4" w:space="0" w:color="auto"/>
+            </w:tcBorders>
+          </w:tcPr>
+          <w:p>
+            <w:pPr>
+              <w:jc w:val="right"/>
+              <w:rPr>
+                <w:rFonts w:ascii="Cambria" w:hAnsi="Cambria"/>
+                <w:sz w:val="32"/>
+                <w:szCs w:val="32"/>
+              </w:rPr>
+            </w:pPr>
+            <w:r>
+              <w:rPr>
+                <w:rFonts w:ascii="Cambria" w:hAnsi="Cambria"/>
+                <w:sz w:val="32"/>
+                <w:szCs w:val="32"/>
+              </w:rPr>
+              <w:t>1</w:t>
+            </w:r>
+          </w:p>
+        </w:tc>
+        <w:tc>
+          <w:tcPr>
+            <w:tcW w:w="0" w:type="auto"/>
+            <w:tcBorders>
+              <w:bottom w:val="single" w:sz="4" w:space="0" w:color="auto"/>
+            </w:tcBorders>
+          </w:tcPr>
+          <w:p>
+            <w:pPr>
+              <w:jc w:val="right"/>
+              <w:rPr>
+                <w:rFonts w:ascii="Cambria" w:hAnsi="Cambria"/>
+                <w:sz w:val="32"/>
+                <w:szCs w:val="32"/>
+              </w:rPr>
+            </w:pPr>
+            <w:r>
+              <w:rPr>
+                <w:rFonts w:ascii="Cambria" w:hAnsi="Cambria"/>
+                <w:sz w:val="32"/>
+                <w:szCs w:val="32"/>
+              </w:rPr>
+              <w:t>1</w:t>
+            </w:r>
+          </w:p>
+        </w:tc>
+        <w:tc>
+          <w:tcPr>
+            <w:tcW w:w="0" w:type="auto"/>
+            <w:tcBorders>
+              <w:bottom w:val="single" w:sz="4" w:space="0" w:color="auto"/>
+            </w:tcBorders>
+          </w:tcPr>
+          <w:p>
+            <w:pPr>
+              <w:jc w:val="right"/>
+              <w:rPr>
+                <w:rFonts w:ascii="Cambria" w:hAnsi="Cambria"/>
+                <w:sz w:val="32"/>
+                <w:szCs w:val="32"/>
+              </w:rPr>
+            </w:pPr>
+          </w:p>
+        </w:tc>
+      </w:tr>
+      <w:tr>
+        <w:tc>
+          <w:tcPr>
+            <w:tcW w:w="0" w:type="auto"/>
+            <w:tcBorders>
+              <w:top w:val="single" w:sz="4" w:space="0" w:color="auto"/>
+            </w:tcBorders>
+          </w:tcPr>
+          <w:p/>
+        </w:tc>
+        <w:tc>
+          <w:tcPr>
+            <w:tcW w:w="0" w:type="auto"/>
+            <w:tcBorders>
+              <w:top w:val="single" w:sz="4" w:space="0" w:color="auto"/>
+            </w:tcBorders>
+          </w:tcPr>
+          <w:p>
+            <w:pPr>
+              <w:jc w:val="right"/>
+              <w:rPr>
+                <w:rFonts w:ascii="Cambria" w:hAnsi="Cambria"/>
+                <w:sz w:val="32"/>
+                <w:szCs w:val="32"/>
+              </w:rPr>
+            </w:pPr>
+          </w:p>
+        </w:tc>
+        <w:tc>
+          <w:tcPr>
+            <w:tcW w:w="0" w:type="auto"/>
+            <w:tcBorders>
+              <w:top w:val="single" w:sz="4" w:space="0" w:color="auto"/>
+            </w:tcBorders>
+          </w:tcPr>
+          <w:p>
+            <w:pPr>
+              <w:jc w:val="right"/>
+              <w:rPr>
+                <w:rFonts w:ascii="Cambria" w:hAnsi="Cambria"/>
+                <w:sz w:val="32"/>
+                <w:szCs w:val="32"/>
+              </w:rPr>
+            </w:pPr>
+            <w:r>
+              <w:rPr>
+                <w:rFonts w:ascii="Cambria" w:hAnsi="Cambria"/>
+                <w:sz w:val="32"/>
+                <w:szCs w:val="32"/>
+              </w:rPr>
+              <w:t>1</w:t>
+            </w:r>
+          </w:p>
+        </w:tc>
+        <w:tc>
+          <w:tcPr>
+            <w:tcW w:w="0" w:type="auto"/>
+            <w:tcBorders>
+              <w:top w:val="single" w:sz="4" w:space="0" w:color="auto"/>
+            </w:tcBorders>
+          </w:tcPr>
+          <w:p>
+            <w:pPr>
+              <w:jc w:val="right"/>
+              <w:rPr>
+                <w:rFonts w:ascii="Cambria" w:hAnsi="Cambria"/>
+                <w:sz w:val="32"/>
+                <w:szCs w:val="32"/>
+              </w:rPr>
+            </w:pPr>
+            <w:r>
+              <w:rPr>
+                <w:rFonts w:ascii="Cambria" w:hAnsi="Cambria"/>
+                <w:sz w:val="32"/>
+                <w:szCs w:val="32"/>
+              </w:rPr>
+              <w:t>1</w:t>
+            </w:r>
+          </w:p>
+        </w:tc>
+      </w:tr>
+      <w:tr>
+        <w:tc>
+          <w:tcPr>
+            <w:tcW w:w="0" w:type="auto"/>
+            <w:tcBorders>
+              <w:bottom w:val="single" w:sz="4" w:space="0" w:color="auto"/>
+            </w:tcBorders>
+          </w:tcPr>
+          <w:p/>
+        </w:tc>
+        <w:tc>
+          <w:tcPr>
+            <w:tcW w:w="0" w:type="auto"/>
+            <w:tcBorders>
+              <w:bottom w:val="single" w:sz="4" w:space="0" w:color="auto"/>
+            </w:tcBorders>
+          </w:tcPr>
+          <w:p>
+            <w:pPr>
+              <w:jc w:val="right"/>
+              <w:rPr>
+                <w:rFonts w:ascii="Cambria" w:hAnsi="Cambria"/>
+                <w:sz w:val="32"/>
+                <w:szCs w:val="32"/>
+              </w:rPr>
+            </w:pPr>
+          </w:p>
+        </w:tc>
+        <w:tc>
+          <w:tcPr>
+            <w:tcW w:w="0" w:type="auto"/>
+            <w:tcBorders>
+              <w:bottom w:val="single" w:sz="4" w:space="0" w:color="auto"/>
+            </w:tcBorders>
+          </w:tcPr>
+          <w:p>
+            <w:pPr>
+              <w:jc w:val="right"/>
+              <w:rPr>
+                <w:rFonts w:ascii="Cambria" w:hAnsi="Cambria"/>
+                <w:sz w:val="32"/>
+                <w:szCs w:val="32"/>
+              </w:rPr>
+            </w:pPr>
+            <w:r>
+              <w:rPr>
+                <w:rFonts w:ascii="Cambria" w:hAnsi="Cambria"/>
+                <w:sz w:val="32"/>
+                <w:szCs w:val="32"/>
+              </w:rPr>
+              <w:t>1</w:t>
+            </w:r>
+          </w:p>
+        </w:tc>
+        <w:tc>
+          <w:tcPr>
+            <w:tcW w:w="0" w:type="auto"/>
+            <w:tcBorders>
+              <w:bottom w:val="single" w:sz="4" w:space="0" w:color="auto"/>
+            </w:tcBorders>
+          </w:tcPr>
+          <w:p>
+            <w:pPr>
+              <w:jc w:val="right"/>
+              <w:rPr>
+                <w:rFonts w:ascii="Cambria" w:hAnsi="Cambria"/>
+                <w:sz w:val="32"/>
+                <w:szCs w:val="32"/>
+              </w:rPr>
+            </w:pPr>
+            <w:r>
+              <w:rPr>
+                <w:rFonts w:ascii="Cambria" w:hAnsi="Cambria"/>
+                <w:sz w:val="32"/>
+                <w:szCs w:val="32"/>
+              </w:rPr>
+              <w:t>1</w:t>
+            </w:r>
+          </w:p>
+        </w:tc>
+      </w:tr>
+      <w:tr>
+        <w:tc>
+          <w:tcPr>
+            <w:tcW w:w="0" w:type="auto"/>
+            <w:tcBorders>
+              <w:top w:val="single" w:sz="4" w:space="0" w:color="auto"/>
+            </w:tcBorders>
+            <w:shd w:val="clear" w:color="auto" w:fill="2F5496" w:themeFill="accent1" w:themeFillShade="BF"/>
+          </w:tcPr>
+          <w:p>
+            <w:pPr>
+              <w:rPr>
+                <w:rFonts w:ascii="Century Gothic" w:hAnsi="Century Gothic"/>
+                <w:b/>
+                <w:bCs/>
+                <w:sz w:val="36"/>
+                <w:szCs w:val="36"/>
+              </w:rPr>
+            </w:pPr>
+            <w:r>
+              <w:rPr>
+                <w:rFonts w:ascii="Century Gothic" w:hAnsi="Century Gothic"/>
+                <w:b/>
+                <w:bCs/>
+                <w:color w:val="FFFFFF" w:themeColor="background1"/>
+                <w:sz w:val="36"/>
+                <w:szCs w:val="36"/>
+              </w:rPr>
+              <w:t>Sum</w:t>
+            </w:r>
+          </w:p>
+        </w:tc>
+        <w:tc>
+          <w:tcPr>
+            <w:tcW w:w="0" w:type="auto"/>
+            <w:tcBorders>
+              <w:top w:val="single" w:sz="4" w:space="0" w:color="auto"/>
+            </w:tcBorders>
+          </w:tcPr>
+          <w:p>
+            <w:pPr>
+              <w:jc w:val="right"/>
+              <w:rPr>
+                <w:rFonts w:ascii="Cambria" w:hAnsi="Cambria"/>
+                <w:sz w:val="32"/>
+                <w:szCs w:val="32"/>
+              </w:rPr>
+            </w:pPr>
+            <w:r>
+              <w:rPr>
+                <w:rFonts w:ascii="Cambria" w:hAnsi="Cambria"/>
+                <w:sz w:val="32"/>
+                <w:szCs w:val="32"/>
+              </w:rPr>
+              <w:t>1</w:t>
+            </w:r>
+          </w:p>
+        </w:tc>
+        <w:tc>
+          <w:tcPr>
+            <w:tcW w:w="0" w:type="auto"/>
+            <w:tcBorders>
+              <w:top w:val="single" w:sz="4" w:space="0" w:color="auto"/>
+            </w:tcBorders>
+          </w:tcPr>
+          <w:p>
+            <w:pPr>
+              <w:jc w:val="right"/>
+              <w:rPr>
+                <w:rFonts w:ascii="Cambria" w:hAnsi="Cambria"/>
+                <w:sz w:val="32"/>
+                <w:szCs w:val="32"/>
+              </w:rPr>
+            </w:pPr>
+            <w:r>
+              <w:rPr>
+                <w:rFonts w:ascii="Cambria" w:hAnsi="Cambria"/>
+                <w:sz w:val="32"/>
+                <w:szCs w:val="32"/>
+              </w:rPr>
+              <w:t>1</w:t>
+            </w:r>
+          </w:p>
+        </w:tc>
+        <w:tc>
+          <w:tcPr>
+            <w:tcW w:w="0" w:type="auto"/>
+            <w:tcBorders>
+              <w:top w:val="single" w:sz="4" w:space="0" w:color="auto"/>
+            </w:tcBorders>
+          </w:tcPr>
+          <w:p>
+            <w:pPr>
+              <w:jc w:val="right"/>
+              <w:rPr>
+                <w:rFonts w:ascii="Cambria" w:hAnsi="Cambria"/>
+                <w:sz w:val="32"/>
+                <w:szCs w:val="32"/>
+              </w:rPr>
+            </w:pPr>
+            <w:r>
+              <w:rPr>
+                <w:rFonts w:ascii="Cambria" w:hAnsi="Cambria"/>
+                <w:sz w:val="32"/>
+                <w:szCs w:val="32"/>
+              </w:rPr>
+              <w:t>0</w:t>
+            </w:r>
+          </w:p>
+        </w:tc>
+      </w:tr>
+    </w:tbl>
+    <w:p/>
+    <w:tbl>
+      <w:tblPr>
+        <w:tblW w:w="4740" w:type="dxa"/>
+        <w:tblCellMar>
+          <w:left w:w="0" w:type="dxa"/>
+          <w:right w:w="0" w:type="dxa"/>
+        </w:tblCellMar>
+        <w:tblLook w:val="04A0" w:firstRow="1" w:lastRow="0" w:firstColumn="1" w:lastColumn="0" w:noHBand="0" w:noVBand="1"/>
+      </w:tblPr>
+      <w:tblGrid>
+        <w:gridCol w:w="2028"/>
+        <w:gridCol w:w="904"/>
+        <w:gridCol w:w="904"/>
+        <w:gridCol w:w="904"/>
+      </w:tblGrid>
+      <w:tr>
+        <w:tc>
+          <w:tcPr>
+            <w:tcW w:w="2020" w:type="dxa"/>
+            <w:tcBorders>
+              <w:left w:val="nil"/>
+              <w:bottom w:val="nil"/>
+              <w:right w:val="nil"/>
+            </w:tcBorders>
+            <w:shd w:val="clear" w:color="auto" w:fill="auto"/>
+            <w:tcMar>
+              <w:top w:w="15" w:type="dxa"/>
+              <w:left w:w="108" w:type="dxa"/>
+              <w:bottom w:w="0" w:type="dxa"/>
+              <w:right w:w="108" w:type="dxa"/>
+            </w:tcMar>
+            <w:hideMark/>
+          </w:tcPr>
+          <w:p>
+            <w:pPr>
+              <w:spacing w:after="0" w:line="256" w:lineRule="auto"/>
+              <w:rPr>
+                <w:rFonts w:ascii="Arial" w:eastAsia="Times New Roman" w:hAnsi="Arial" w:cs="Arial"/>
+                <w:sz w:val="36"/>
+                <w:szCs w:val="36"/>
+                <w:lang w:eastAsia="en-SG"/>
+              </w:rPr>
+            </w:pPr>
+            <w:r>
+              <w:rPr>
+                <w:rFonts w:ascii="Calibri" w:eastAsia="Calibri" w:hAnsi="Calibri" w:cs="Times New Roman"/>
+                <w:color w:val="000000" w:themeColor="text1"/>
+                <w:kern w:val="24"/>
+                <w:lang w:eastAsia="en-SG"/>
+              </w:rPr>
+              <w:t> </w:t>
+            </w:r>
+          </w:p>
+        </w:tc>
+        <w:tc>
+          <w:tcPr>
+            <w:tcW w:w="900" w:type="dxa"/>
+            <w:tcBorders>
+              <w:left w:val="nil"/>
+              <w:bottom w:val="nil"/>
+              <w:right w:val="nil"/>
+            </w:tcBorders>
+            <w:shd w:val="clear" w:color="auto" w:fill="auto"/>
+            <w:tcMar>
+              <w:top w:w="15" w:type="dxa"/>
+              <w:left w:w="108" w:type="dxa"/>
+              <w:bottom w:w="0" w:type="dxa"/>
+              <w:right w:w="108" w:type="dxa"/>
+            </w:tcMar>
+            <w:hideMark/>
+          </w:tcPr>
+          <w:p>
+            <w:pPr>
+              <w:spacing w:after="0" w:line="256" w:lineRule="auto"/>
+              <w:jc w:val="right"/>
+              <w:rPr>
+                <w:rFonts w:ascii="Arial" w:eastAsia="Times New Roman" w:hAnsi="Arial" w:cs="Arial"/>
+                <w:sz w:val="36"/>
+                <w:szCs w:val="36"/>
+                <w:lang w:eastAsia="en-SG"/>
+              </w:rPr>
+            </w:pPr>
+            <w:r>
+              <w:rPr>
+                <w:rFonts w:ascii="Cambria" w:eastAsia="Calibri" w:hAnsi="Cambria" w:cs="Times New Roman"/>
+                <w:color w:val="000000" w:themeColor="text1"/>
+                <w:kern w:val="24"/>
+                <w:sz w:val="32"/>
+                <w:szCs w:val="32"/>
+                <w:lang w:eastAsia="en-SG"/>
+              </w:rPr>
+              <w:t> </w:t>
+            </w:r>
+          </w:p>
+        </w:tc>
+        <w:tc>
+          <w:tcPr>
+            <w:tcW w:w="900" w:type="dxa"/>
+            <w:tcBorders>
+              <w:left w:val="nil"/>
+              <w:bottom w:val="nil"/>
+              <w:right w:val="nil"/>
+            </w:tcBorders>
+            <w:shd w:val="clear" w:color="auto" w:fill="auto"/>
+            <w:tcMar>
+              <w:top w:w="15" w:type="dxa"/>
+              <w:left w:w="108" w:type="dxa"/>
+              <w:bottom w:w="0" w:type="dxa"/>
+              <w:right w:w="108" w:type="dxa"/>
+            </w:tcMar>
+            <w:hideMark/>
+          </w:tcPr>
+          <w:p>
+            <w:pPr>
+              <w:spacing w:after="0" w:line="256" w:lineRule="auto"/>
+              <w:jc w:val="right"/>
+              <w:rPr>
+                <w:rFonts w:ascii="Arial" w:eastAsia="Times New Roman" w:hAnsi="Arial" w:cs="Arial"/>
+                <w:sz w:val="36"/>
+                <w:szCs w:val="36"/>
+                <w:lang w:eastAsia="en-SG"/>
+              </w:rPr>
+            </w:pPr>
+            <w:r>
+              <w:rPr>
+                <w:rFonts w:ascii="Cambria" w:eastAsia="Calibri" w:hAnsi="Cambria" w:cs="Times New Roman"/>
+                <w:color w:val="000000" w:themeColor="text1"/>
+                <w:kern w:val="24"/>
+                <w:sz w:val="32"/>
+                <w:szCs w:val="32"/>
+                <w:lang w:eastAsia="en-SG"/>
+              </w:rPr>
+              <w:t>1</w:t>
+            </w:r>
+          </w:p>
+        </w:tc>
+        <w:tc>
+          <w:tcPr>
+            <w:tcW w:w="900" w:type="dxa"/>
+            <w:tcBorders>
+              <w:left w:val="nil"/>
+              <w:bottom w:val="nil"/>
+              <w:right w:val="nil"/>
+            </w:tcBorders>
+            <w:shd w:val="clear" w:color="auto" w:fill="auto"/>
+            <w:tcMar>
+              <w:top w:w="15" w:type="dxa"/>
+              <w:left w:w="108" w:type="dxa"/>
+              <w:bottom w:w="0" w:type="dxa"/>
+              <w:right w:w="108" w:type="dxa"/>
+            </w:tcMar>
+            <w:hideMark/>
+          </w:tcPr>
+          <w:p>
+            <w:pPr>
+              <w:spacing w:after="0" w:line="256" w:lineRule="auto"/>
+              <w:jc w:val="right"/>
+              <w:rPr>
+                <w:rFonts w:ascii="Arial" w:eastAsia="Times New Roman" w:hAnsi="Arial" w:cs="Arial"/>
+                <w:sz w:val="36"/>
+                <w:szCs w:val="36"/>
+                <w:lang w:eastAsia="en-SG"/>
+              </w:rPr>
+            </w:pPr>
+            <w:r>
+              <w:rPr>
+                <w:rFonts w:ascii="Cambria" w:eastAsia="Calibri" w:hAnsi="Cambria" w:cs="Times New Roman"/>
+                <w:color w:val="000000" w:themeColor="text1"/>
+                <w:kern w:val="24"/>
+                <w:sz w:val="32"/>
+                <w:szCs w:val="32"/>
+                <w:lang w:eastAsia="en-SG"/>
+              </w:rPr>
+              <w:t>1</w:t>
+            </w:r>
+          </w:p>
+        </w:tc>
+      </w:tr>
+      <w:tr>
+        <w:tc>
+          <w:tcPr>
+            <w:tcW w:w="2020" w:type="dxa"/>
+            <w:tcBorders>
+              <w:top w:val="nil"/>
+              <w:left w:val="nil"/>
+              <w:right w:val="nil"/>
+            </w:tcBorders>
+            <w:shd w:val="clear" w:color="auto" w:fill="auto"/>
+            <w:tcMar>
+              <w:top w:w="15" w:type="dxa"/>
+              <w:left w:w="108" w:type="dxa"/>
+              <w:bottom w:w="0" w:type="dxa"/>
+              <w:right w:w="108" w:type="dxa"/>
+            </w:tcMar>
+            <w:hideMark/>
+          </w:tcPr>
+          <w:p>
+            <w:pPr>
+              <w:spacing w:after="0" w:line="256" w:lineRule="auto"/>
+              <w:rPr>
+                <w:rFonts w:ascii="Arial" w:eastAsia="Times New Roman" w:hAnsi="Arial" w:cs="Arial"/>
+                <w:sz w:val="36"/>
+                <w:szCs w:val="36"/>
+                <w:lang w:eastAsia="en-SG"/>
+              </w:rPr>
+            </w:pPr>
+            <w:r>
+              <w:rPr>
+                <w:rFonts w:ascii="Calibri" w:eastAsia="Calibri" w:hAnsi="Calibri" w:cs="Times New Roman"/>
+                <w:color w:val="000000" w:themeColor="text1"/>
+                <w:kern w:val="24"/>
+                <w:lang w:eastAsia="en-SG"/>
+              </w:rPr>
+              <w:t> </w:t>
+            </w:r>
+          </w:p>
+        </w:tc>
+        <w:tc>
+          <w:tcPr>
+            <w:tcW w:w="900" w:type="dxa"/>
+            <w:tcBorders>
+              <w:top w:val="nil"/>
+              <w:left w:val="nil"/>
+              <w:right w:val="nil"/>
+            </w:tcBorders>
+            <w:shd w:val="clear" w:color="auto" w:fill="auto"/>
+            <w:tcMar>
+              <w:top w:w="15" w:type="dxa"/>
+              <w:left w:w="108" w:type="dxa"/>
+              <w:bottom w:w="0" w:type="dxa"/>
+              <w:right w:w="108" w:type="dxa"/>
+            </w:tcMar>
+            <w:hideMark/>
+          </w:tcPr>
+          <w:p>
+            <w:pPr>
+              <w:spacing w:after="0" w:line="256" w:lineRule="auto"/>
+              <w:jc w:val="right"/>
+              <w:rPr>
+                <w:rFonts w:ascii="Arial" w:eastAsia="Times New Roman" w:hAnsi="Arial" w:cs="Arial"/>
+                <w:sz w:val="36"/>
+                <w:szCs w:val="36"/>
+                <w:lang w:eastAsia="en-SG"/>
+              </w:rPr>
+            </w:pPr>
+            <w:r>
+              <w:rPr>
+                <w:rFonts w:ascii="Cambria" w:eastAsia="Calibri" w:hAnsi="Cambria" w:cs="Times New Roman"/>
+                <w:color w:val="000000" w:themeColor="text1"/>
+                <w:kern w:val="24"/>
+                <w:sz w:val="32"/>
+                <w:szCs w:val="32"/>
+                <w:lang w:eastAsia="en-SG"/>
+              </w:rPr>
+              <w:t> </w:t>
+            </w:r>
+          </w:p>
+        </w:tc>
+        <w:tc>
+          <w:tcPr>
+            <w:tcW w:w="900" w:type="dxa"/>
+            <w:tcBorders>
+              <w:top w:val="nil"/>
+              <w:left w:val="nil"/>
+              <w:right w:val="nil"/>
+            </w:tcBorders>
+            <w:shd w:val="clear" w:color="auto" w:fill="auto"/>
+            <w:tcMar>
+              <w:top w:w="15" w:type="dxa"/>
+              <w:left w:w="108" w:type="dxa"/>
+              <w:bottom w:w="0" w:type="dxa"/>
+              <w:right w:w="108" w:type="dxa"/>
+            </w:tcMar>
+            <w:hideMark/>
+          </w:tcPr>
+          <w:p>
+            <w:pPr>
+              <w:spacing w:after="0" w:line="256" w:lineRule="auto"/>
+              <w:jc w:val="right"/>
+              <w:rPr>
+                <w:rFonts w:ascii="Arial" w:eastAsia="Times New Roman" w:hAnsi="Arial" w:cs="Arial"/>
+                <w:sz w:val="36"/>
+                <w:szCs w:val="36"/>
+                <w:lang w:eastAsia="en-SG"/>
+              </w:rPr>
+            </w:pPr>
+            <w:r>
+              <w:rPr>
+                <w:rFonts w:ascii="Cambria" w:eastAsia="Calibri" w:hAnsi="Cambria" w:cs="Times New Roman"/>
+                <w:color w:val="000000" w:themeColor="text1"/>
+                <w:kern w:val="24"/>
+                <w:sz w:val="32"/>
+                <w:szCs w:val="32"/>
+                <w:lang w:eastAsia="en-SG"/>
+              </w:rPr>
+              <w:t>0</w:t>
+            </w:r>
+          </w:p>
+        </w:tc>
+        <w:tc>
+          <w:tcPr>
+            <w:tcW w:w="900" w:type="dxa"/>
+            <w:tcBorders>
+              <w:top w:val="nil"/>
+              <w:left w:val="nil"/>
+              <w:right w:val="nil"/>
+            </w:tcBorders>
+            <w:shd w:val="clear" w:color="auto" w:fill="auto"/>
+            <w:tcMar>
+              <w:top w:w="15" w:type="dxa"/>
+              <w:left w:w="108" w:type="dxa"/>
+              <w:bottom w:w="0" w:type="dxa"/>
+              <w:right w:w="108" w:type="dxa"/>
+            </w:tcMar>
+            <w:hideMark/>
+          </w:tcPr>
+          <w:p>
+            <w:pPr>
+              <w:spacing w:after="0" w:line="256" w:lineRule="auto"/>
+              <w:jc w:val="right"/>
+              <w:rPr>
+                <w:rFonts w:ascii="Arial" w:eastAsia="Times New Roman" w:hAnsi="Arial" w:cs="Arial"/>
+                <w:sz w:val="36"/>
+                <w:szCs w:val="36"/>
+                <w:lang w:eastAsia="en-SG"/>
+              </w:rPr>
+            </w:pPr>
+            <w:r>
+              <w:rPr>
+                <w:rFonts w:ascii="Cambria" w:eastAsia="Calibri" w:hAnsi="Cambria" w:cs="Times New Roman"/>
+                <w:color w:val="000000" w:themeColor="text1"/>
+                <w:kern w:val="24"/>
+                <w:sz w:val="32"/>
+                <w:szCs w:val="32"/>
+                <w:lang w:eastAsia="en-SG"/>
+              </w:rPr>
+              <w:t>1</w:t>
+            </w:r>
+          </w:p>
+        </w:tc>
+      </w:tr>
+      <w:tr>
+        <w:tc>
+          <w:tcPr>
+            <w:tcW w:w="2020" w:type="dxa"/>
+            <w:tcBorders>
+              <w:left w:val="nil"/>
+              <w:bottom w:val="single" w:sz="4" w:space="0" w:color="auto"/>
+              <w:right w:val="nil"/>
+            </w:tcBorders>
+            <w:shd w:val="clear" w:color="auto" w:fill="2F5496"/>
+            <w:tcMar>
+              <w:top w:w="15" w:type="dxa"/>
+              <w:left w:w="108" w:type="dxa"/>
+              <w:bottom w:w="0" w:type="dxa"/>
+              <w:right w:w="108" w:type="dxa"/>
+            </w:tcMar>
+            <w:hideMark/>
+          </w:tcPr>
+          <w:p>
+            <w:pPr>
+              <w:spacing w:after="0" w:line="256" w:lineRule="auto"/>
+              <w:rPr>
+                <w:rFonts w:ascii="Arial" w:eastAsia="Times New Roman" w:hAnsi="Arial" w:cs="Arial"/>
+                <w:sz w:val="36"/>
+                <w:szCs w:val="36"/>
+                <w:lang w:eastAsia="en-SG"/>
+              </w:rPr>
+            </w:pPr>
+            <w:r>
+              <w:rPr>
+                <w:rFonts w:ascii="Century Gothic" w:eastAsia="Calibri" w:hAnsi="Century Gothic" w:cs="Times New Roman"/>
+                <w:b/>
+                <w:bCs/>
+                <w:color w:val="FFFFFF"/>
+                <w:kern w:val="24"/>
+                <w:sz w:val="36"/>
+                <w:szCs w:val="36"/>
+                <w:lang w:eastAsia="en-SG"/>
+              </w:rPr>
+              <w:t>Borrow</w:t>
+            </w:r>
+          </w:p>
+        </w:tc>
+        <w:tc>
+          <w:tcPr>
+            <w:tcW w:w="900" w:type="dxa"/>
+            <w:tcBorders>
+              <w:left w:val="nil"/>
+              <w:bottom w:val="single" w:sz="4" w:space="0" w:color="auto"/>
+              <w:right w:val="nil"/>
+            </w:tcBorders>
+            <w:shd w:val="clear" w:color="auto" w:fill="auto"/>
+            <w:tcMar>
+              <w:top w:w="15" w:type="dxa"/>
+              <w:left w:w="108" w:type="dxa"/>
+              <w:bottom w:w="0" w:type="dxa"/>
+              <w:right w:w="108" w:type="dxa"/>
+            </w:tcMar>
+            <w:hideMark/>
+          </w:tcPr>
+          <w:p>
+            <w:pPr>
+              <w:spacing w:after="0" w:line="256" w:lineRule="auto"/>
+              <w:jc w:val="right"/>
+              <w:rPr>
+                <w:rFonts w:ascii="Arial" w:eastAsia="Times New Roman" w:hAnsi="Arial" w:cs="Arial"/>
+                <w:sz w:val="36"/>
+                <w:szCs w:val="36"/>
+                <w:lang w:eastAsia="en-SG"/>
+              </w:rPr>
+            </w:pPr>
+            <w:r>
+              <w:rPr>
+                <w:rFonts w:ascii="Cambria" w:eastAsia="Calibri" w:hAnsi="Cambria" w:cs="Times New Roman"/>
+                <w:color w:val="000000" w:themeColor="text1"/>
+                <w:kern w:val="24"/>
+                <w:sz w:val="32"/>
+                <w:szCs w:val="32"/>
+                <w:lang w:eastAsia="en-SG"/>
+              </w:rPr>
+              <w:t>1</w:t>
+            </w:r>
+          </w:p>
+        </w:tc>
+        <w:tc>
+          <w:tcPr>
+            <w:tcW w:w="900" w:type="dxa"/>
+            <w:tcBorders>
+              <w:left w:val="nil"/>
+              <w:bottom w:val="single" w:sz="4" w:space="0" w:color="auto"/>
+              <w:right w:val="nil"/>
+            </w:tcBorders>
+            <w:shd w:val="clear" w:color="auto" w:fill="auto"/>
+            <w:tcMar>
+              <w:top w:w="15" w:type="dxa"/>
+              <w:left w:w="108" w:type="dxa"/>
+              <w:bottom w:w="0" w:type="dxa"/>
+              <w:right w:w="108" w:type="dxa"/>
+            </w:tcMar>
+            <w:hideMark/>
+          </w:tcPr>
+          <w:p>
+            <w:pPr>
+              <w:spacing w:after="0" w:line="256" w:lineRule="auto"/>
+              <w:jc w:val="right"/>
+              <w:rPr>
+                <w:rFonts w:ascii="Arial" w:eastAsia="Times New Roman" w:hAnsi="Arial" w:cs="Arial"/>
+                <w:sz w:val="36"/>
+                <w:szCs w:val="36"/>
+                <w:lang w:eastAsia="en-SG"/>
+              </w:rPr>
+            </w:pPr>
+            <w:r>
+              <w:rPr>
+                <w:rFonts w:ascii="Cambria" w:eastAsia="Calibri" w:hAnsi="Cambria" w:cs="Times New Roman"/>
+                <w:color w:val="000000" w:themeColor="text1"/>
+                <w:kern w:val="24"/>
+                <w:sz w:val="32"/>
+                <w:szCs w:val="32"/>
+                <w:lang w:eastAsia="en-SG"/>
+              </w:rPr>
+              <w:t>1</w:t>
+            </w:r>
+          </w:p>
+        </w:tc>
+        <w:tc>
+          <w:tcPr>
+            <w:tcW w:w="900" w:type="dxa"/>
+            <w:tcBorders>
+              <w:left w:val="nil"/>
+              <w:bottom w:val="single" w:sz="4" w:space="0" w:color="auto"/>
+              <w:right w:val="nil"/>
+            </w:tcBorders>
+            <w:shd w:val="clear" w:color="auto" w:fill="auto"/>
+            <w:tcMar>
+              <w:top w:w="15" w:type="dxa"/>
+              <w:left w:w="108" w:type="dxa"/>
+              <w:bottom w:w="0" w:type="dxa"/>
+              <w:right w:w="108" w:type="dxa"/>
+            </w:tcMar>
+            <w:hideMark/>
+          </w:tcPr>
+          <w:p>
+            <w:pPr>
+              <w:spacing w:after="0" w:line="256" w:lineRule="auto"/>
+              <w:jc w:val="right"/>
+              <w:rPr>
+                <w:rFonts w:ascii="Arial" w:eastAsia="Times New Roman" w:hAnsi="Arial" w:cs="Arial"/>
+                <w:sz w:val="36"/>
+                <w:szCs w:val="36"/>
+                <w:lang w:eastAsia="en-SG"/>
+              </w:rPr>
+            </w:pPr>
+            <w:r>
+              <w:rPr>
+                <w:rFonts w:ascii="Cambria" w:eastAsia="Calibri" w:hAnsi="Cambria" w:cs="Times New Roman"/>
+                <w:color w:val="000000" w:themeColor="text1"/>
+                <w:kern w:val="24"/>
+                <w:sz w:val="32"/>
+                <w:szCs w:val="32"/>
+                <w:lang w:eastAsia="en-SG"/>
+              </w:rPr>
+              <w:t> </w:t>
+            </w:r>
+          </w:p>
+        </w:tc>
+      </w:tr>
+      <w:tr>
+        <w:tc>
+          <w:tcPr>
+            <w:tcW w:w="2020" w:type="dxa"/>
+            <w:tcBorders>
+              <w:top w:val="single" w:sz="4" w:space="0" w:color="auto"/>
+              <w:left w:val="nil"/>
+              <w:bottom w:val="nil"/>
+              <w:right w:val="nil"/>
+            </w:tcBorders>
+            <w:shd w:val="clear" w:color="auto" w:fill="2F5496"/>
+            <w:tcMar>
+              <w:top w:w="15" w:type="dxa"/>
+              <w:left w:w="108" w:type="dxa"/>
+              <w:bottom w:w="0" w:type="dxa"/>
+              <w:right w:w="108" w:type="dxa"/>
+            </w:tcMar>
+            <w:hideMark/>
+          </w:tcPr>
+          <w:p>
+            <w:pPr>
+              <w:spacing w:after="0" w:line="256" w:lineRule="auto"/>
+              <w:rPr>
+                <w:rFonts w:ascii="Arial" w:eastAsia="Times New Roman" w:hAnsi="Arial" w:cs="Arial"/>
+                <w:sz w:val="36"/>
+                <w:szCs w:val="36"/>
+                <w:lang w:eastAsia="en-SG"/>
+              </w:rPr>
+            </w:pPr>
+            <w:r>
+              <w:rPr>
+                <w:rFonts w:ascii="Century Gothic" w:eastAsia="Calibri" w:hAnsi="Century Gothic" w:cs="Times New Roman"/>
+                <w:b/>
+                <w:bCs/>
+                <w:color w:val="FFFFFF"/>
+                <w:kern w:val="24"/>
+                <w:sz w:val="36"/>
+                <w:szCs w:val="36"/>
+                <w:lang w:eastAsia="en-SG"/>
+              </w:rPr>
+              <w:t>Difference</w:t>
+            </w:r>
+          </w:p>
+        </w:tc>
+        <w:tc>
+          <w:tcPr>
+            <w:tcW w:w="900" w:type="dxa"/>
+            <w:tcBorders>
+              <w:top w:val="single" w:sz="4" w:space="0" w:color="auto"/>
+              <w:left w:val="nil"/>
+              <w:bottom w:val="nil"/>
+              <w:right w:val="nil"/>
+            </w:tcBorders>
+            <w:shd w:val="clear" w:color="auto" w:fill="auto"/>
+            <w:tcMar>
+              <w:top w:w="15" w:type="dxa"/>
+              <w:left w:w="108" w:type="dxa"/>
+              <w:bottom w:w="0" w:type="dxa"/>
+              <w:right w:w="108" w:type="dxa"/>
+            </w:tcMar>
+            <w:hideMark/>
+          </w:tcPr>
+          <w:p>
+            <w:pPr>
+              <w:spacing w:after="0" w:line="256" w:lineRule="auto"/>
+              <w:jc w:val="right"/>
+              <w:rPr>
+                <w:rFonts w:ascii="Arial" w:eastAsia="Times New Roman" w:hAnsi="Arial" w:cs="Arial"/>
+                <w:sz w:val="36"/>
+                <w:szCs w:val="36"/>
+                <w:lang w:eastAsia="en-SG"/>
+              </w:rPr>
+            </w:pPr>
+            <w:r>
+              <w:rPr>
+                <w:rFonts w:ascii="Cambria" w:eastAsia="Calibri" w:hAnsi="Cambria" w:cs="Times New Roman"/>
+                <w:color w:val="000000" w:themeColor="text1"/>
+                <w:kern w:val="24"/>
+                <w:sz w:val="32"/>
+                <w:szCs w:val="32"/>
+                <w:lang w:eastAsia="en-SG"/>
+              </w:rPr>
+              <w:t>1</w:t>
+            </w:r>
+          </w:p>
+        </w:tc>
+        <w:tc>
+          <w:tcPr>
+            <w:tcW w:w="900" w:type="dxa"/>
+            <w:tcBorders>
+              <w:top w:val="single" w:sz="4" w:space="0" w:color="auto"/>
+              <w:left w:val="nil"/>
+              <w:bottom w:val="nil"/>
+              <w:right w:val="nil"/>
+            </w:tcBorders>
+            <w:shd w:val="clear" w:color="auto" w:fill="auto"/>
+            <w:tcMar>
+              <w:top w:w="15" w:type="dxa"/>
+              <w:left w:w="108" w:type="dxa"/>
+              <w:bottom w:w="0" w:type="dxa"/>
+              <w:right w:w="108" w:type="dxa"/>
+            </w:tcMar>
+            <w:hideMark/>
+          </w:tcPr>
+          <w:p>
+            <w:pPr>
+              <w:spacing w:after="0" w:line="256" w:lineRule="auto"/>
+              <w:jc w:val="right"/>
+              <w:rPr>
+                <w:rFonts w:ascii="Arial" w:eastAsia="Times New Roman" w:hAnsi="Arial" w:cs="Arial"/>
+                <w:sz w:val="36"/>
+                <w:szCs w:val="36"/>
+                <w:lang w:eastAsia="en-SG"/>
+              </w:rPr>
+            </w:pPr>
+            <w:r>
+              <w:rPr>
+                <w:rFonts w:ascii="Cambria" w:eastAsia="Calibri" w:hAnsi="Cambria" w:cs="Times New Roman"/>
+                <w:color w:val="000000" w:themeColor="text1"/>
+                <w:kern w:val="24"/>
+                <w:sz w:val="32"/>
+                <w:szCs w:val="32"/>
+                <w:lang w:eastAsia="en-SG"/>
+              </w:rPr>
+              <w:t>1</w:t>
+            </w:r>
+          </w:p>
+        </w:tc>
+        <w:tc>
+          <w:tcPr>
+            <w:tcW w:w="900" w:type="dxa"/>
+            <w:tcBorders>
+              <w:top w:val="single" w:sz="4" w:space="0" w:color="auto"/>
+              <w:left w:val="nil"/>
+              <w:bottom w:val="nil"/>
+              <w:right w:val="nil"/>
+            </w:tcBorders>
+            <w:shd w:val="clear" w:color="auto" w:fill="auto"/>
+            <w:tcMar>
+              <w:top w:w="15" w:type="dxa"/>
+              <w:left w:w="108" w:type="dxa"/>
+              <w:bottom w:w="0" w:type="dxa"/>
+              <w:right w:w="108" w:type="dxa"/>
+            </w:tcMar>
+            <w:hideMark/>
+          </w:tcPr>
+          <w:p>
+            <w:pPr>
+              <w:spacing w:after="0" w:line="256" w:lineRule="auto"/>
+              <w:jc w:val="right"/>
+              <w:rPr>
+                <w:rFonts w:ascii="Arial" w:eastAsia="Times New Roman" w:hAnsi="Arial" w:cs="Arial"/>
+                <w:sz w:val="36"/>
+                <w:szCs w:val="36"/>
+                <w:lang w:eastAsia="en-SG"/>
+              </w:rPr>
+            </w:pPr>
+            <w:r>
+              <w:rPr>
+                <w:rFonts w:ascii="Cambria" w:eastAsia="Calibri" w:hAnsi="Cambria" w:cs="Times New Roman"/>
+                <w:color w:val="000000" w:themeColor="text1"/>
+                <w:kern w:val="24"/>
+                <w:sz w:val="32"/>
+                <w:szCs w:val="32"/>
+                <w:lang w:eastAsia="en-SG"/>
+              </w:rPr>
+              <w:t>0</w:t>
+            </w:r>
+          </w:p>
+        </w:tc>
+      </w:tr>
+    </w:tbl>
+    <w:p/>
+    <w:p/>
+    <w:tbl>
+      <w:tblPr>
+        <w:tblStyle w:val="TableGrid"/>
+        <w:tblW w:w="0" w:type="auto"/>
+        <w:jc w:val="right"/>
+        <w:tblBorders>
+          <w:top w:val="none" w:sz="0" w:space="0" w:color="auto"/>
+          <w:left w:val="none" w:sz="0" w:space="0" w:color="auto"/>
+          <w:bottom w:val="none" w:sz="0" w:space="0" w:color="auto"/>
+          <w:right w:val="none" w:sz="0" w:space="0" w:color="auto"/>
+          <w:insideH w:val="none" w:sz="0" w:space="0" w:color="auto"/>
+          <w:insideV w:val="none" w:sz="0" w:space="0" w:color="auto"/>
+        </w:tblBorders>
+        <w:tblLook w:val="04A0" w:firstRow="1" w:lastRow="0" w:firstColumn="1" w:lastColumn="0" w:noHBand="0" w:noVBand="1"/>
+      </w:tblPr>
+      <w:tblGrid>
+        <w:gridCol w:w="456"/>
+        <w:gridCol w:w="445"/>
+        <w:gridCol w:w="394"/>
+        <w:gridCol w:w="394"/>
+      </w:tblGrid>
+      <w:tr>
+        <w:trPr>
+          <w:jc w:val="right"/>
+        </w:trPr>
+        <w:tc>
+          <w:tcPr>
+            <w:tcW w:w="0" w:type="auto"/>
+          </w:tcPr>
+          <w:p>
+            <w:pPr>
+              <w:jc w:val="right"/>
+              <w:rPr>
+                <w:rFonts w:ascii="Cambria" w:hAnsi="Cambria"/>
+                <w:sz w:val="32"/>
+                <w:szCs w:val="32"/>
+              </w:rPr>
+            </w:pPr>
+          </w:p>
+        </w:tc>
+        <w:tc>
+          <w:tcPr>
+            <w:tcW w:w="0" w:type="auto"/>
+          </w:tcPr>
+          <w:p>
+            <w:pPr>
+              <w:jc w:val="right"/>
+              <w:rPr>
+                <w:rFonts w:ascii="Cambria" w:hAnsi="Cambria"/>
+                <w:sz w:val="32"/>
+                <w:szCs w:val="32"/>
+              </w:rPr>
+            </w:pPr>
+          </w:p>
+        </w:tc>
+        <w:tc>
+          <w:tcPr>
+            <w:tcW w:w="0" w:type="auto"/>
+          </w:tcPr>
+          <w:p>
+            <w:pPr>
+              <w:jc w:val="right"/>
+              <w:rPr>
+                <w:rFonts w:ascii="Cambria" w:hAnsi="Cambria"/>
+                <w:sz w:val="32"/>
+                <w:szCs w:val="32"/>
+              </w:rPr>
+            </w:pPr>
+            <m:oMathPara>
+              <m:oMath>
+                <m:r>
+                  <w:rPr>
+                    <w:rFonts w:ascii="Cambria Math" w:hAnsi="Cambria Math"/>
+                    <w:sz w:val="32"/>
+                    <w:szCs w:val="32"/>
+                  </w:rPr>
+                  <m:t>1</m:t>
+                </m:r>
+              </m:oMath>
+            </m:oMathPara>
+          </w:p>
+        </w:tc>
+        <w:tc>
+          <w:tcPr>
+            <w:tcW w:w="0" w:type="auto"/>
+          </w:tcPr>
+          <w:p>
+            <w:pPr>
+              <w:jc w:val="right"/>
+              <w:rPr>
+                <w:rFonts w:ascii="Cambria" w:hAnsi="Cambria"/>
+                <w:sz w:val="32"/>
+                <w:szCs w:val="32"/>
+              </w:rPr>
+            </w:pPr>
+            <m:oMathPara>
+              <m:oMath>
+                <m:r>
+                  <w:rPr>
+                    <w:rFonts w:ascii="Cambria Math" w:hAnsi="Cambria Math"/>
+                    <w:sz w:val="32"/>
+                    <w:szCs w:val="32"/>
+                  </w:rPr>
+                  <m:t>1</m:t>
+                </m:r>
+              </m:oMath>
+            </m:oMathPara>
+          </w:p>
+        </w:tc>
+      </w:tr>
+      <w:tr>
+        <w:trPr>
+          <w:jc w:val="right"/>
+        </w:trPr>
+        <w:tc>
+          <w:tcPr>
+            <w:tcW w:w="0" w:type="auto"/>
+            <w:tcBorders>
+              <w:bottom w:val="single" w:sz="4" w:space="0" w:color="auto"/>
+            </w:tcBorders>
+          </w:tcPr>
+          <w:p>
+            <w:pPr>
+              <w:jc w:val="right"/>
+              <w:rPr>
+                <w:rFonts w:ascii="Cambria" w:hAnsi="Cambria"/>
+                <w:sz w:val="32"/>
+                <w:szCs w:val="32"/>
+              </w:rPr>
+            </w:pPr>
+          </w:p>
+        </w:tc>
+        <w:tc>
+          <w:tcPr>
+            <w:tcW w:w="0" w:type="auto"/>
+            <w:tcBorders>
+              <w:bottom w:val="single" w:sz="4" w:space="0" w:color="auto"/>
+            </w:tcBorders>
+          </w:tcPr>
+          <w:p>
+            <w:pPr>
+              <w:jc w:val="right"/>
+              <w:rPr>
+                <w:rFonts w:ascii="Cambria" w:hAnsi="Cambria"/>
+                <w:sz w:val="32"/>
+                <w:szCs w:val="32"/>
+              </w:rPr>
+            </w:pPr>
+            <m:oMathPara>
+              <m:oMath>
+                <m:r>
+                  <w:rPr>
+                    <w:rFonts w:ascii="Cambria Math" w:hAnsi="Cambria Math"/>
+                    <w:sz w:val="32"/>
+                    <w:szCs w:val="32"/>
+                  </w:rPr>
+                  <m:t>×</m:t>
+                </m:r>
+              </m:oMath>
+            </m:oMathPara>
+          </w:p>
+        </w:tc>
+        <w:tc>
+          <w:tcPr>
+            <w:tcW w:w="0" w:type="auto"/>
+            <w:tcBorders>
+              <w:bottom w:val="single" w:sz="4" w:space="0" w:color="auto"/>
+            </w:tcBorders>
+          </w:tcPr>
+          <w:p>
+            <w:pPr>
+              <w:jc w:val="right"/>
+              <w:rPr>
+                <w:rFonts w:ascii="Cambria" w:hAnsi="Cambria"/>
+                <w:sz w:val="32"/>
+                <w:szCs w:val="32"/>
+              </w:rPr>
+            </w:pPr>
+            <m:oMathPara>
+              <m:oMath>
+                <m:r>
+                  <w:rPr>
+                    <w:rFonts w:ascii="Cambria Math" w:hAnsi="Cambria Math"/>
+                    <w:sz w:val="32"/>
+                    <w:szCs w:val="32"/>
+                  </w:rPr>
+                  <m:t>1</m:t>
+                </m:r>
+              </m:oMath>
+            </m:oMathPara>
+          </w:p>
+        </w:tc>
+        <w:tc>
+          <w:tcPr>
+            <w:tcW w:w="0" w:type="auto"/>
+            <w:tcBorders>
+              <w:bottom w:val="single" w:sz="4" w:space="0" w:color="auto"/>
+            </w:tcBorders>
+          </w:tcPr>
+          <w:p>
+            <w:pPr>
+              <w:jc w:val="right"/>
+              <w:rPr>
+                <w:rFonts w:ascii="Cambria" w:hAnsi="Cambria"/>
+                <w:sz w:val="32"/>
+                <w:szCs w:val="32"/>
+              </w:rPr>
+            </w:pPr>
+            <m:oMathPara>
+              <m:oMath>
+                <m:r>
+                  <w:rPr>
+                    <w:rFonts w:ascii="Cambria Math" w:hAnsi="Cambria Math"/>
+                    <w:sz w:val="32"/>
+                    <w:szCs w:val="32"/>
+                  </w:rPr>
+                  <m:t>1</m:t>
+                </m:r>
+              </m:oMath>
+            </m:oMathPara>
+          </w:p>
+        </w:tc>
+      </w:tr>
+      <w:tr>
+        <w:trPr>
+          <w:jc w:val="right"/>
+        </w:trPr>
+        <w:tc>
+          <w:tcPr>
+            <w:tcW w:w="0" w:type="auto"/>
+            <w:tcBorders>
+              <w:top w:val="single" w:sz="4" w:space="0" w:color="auto"/>
+            </w:tcBorders>
+          </w:tcPr>
+          <w:p>
+            <w:pPr>
+              <w:jc w:val="right"/>
+              <w:rPr>
+                <w:rFonts w:ascii="Cambria" w:hAnsi="Cambria"/>
+                <w:sz w:val="32"/>
+                <w:szCs w:val="32"/>
+              </w:rPr>
+            </w:pPr>
+          </w:p>
+        </w:tc>
+        <w:tc>
+          <w:tcPr>
+            <w:tcW w:w="0" w:type="auto"/>
+            <w:tcBorders>
+              <w:top w:val="single" w:sz="4" w:space="0" w:color="auto"/>
+            </w:tcBorders>
+          </w:tcPr>
+          <w:p>
+            <w:pPr>
+              <w:jc w:val="right"/>
+              <w:rPr>
+                <w:rFonts w:ascii="Cambria" w:hAnsi="Cambria"/>
+                <w:sz w:val="32"/>
+                <w:szCs w:val="32"/>
+              </w:rPr>
+            </w:pPr>
+          </w:p>
+        </w:tc>
+        <w:tc>
+          <w:tcPr>
+            <w:tcW w:w="0" w:type="auto"/>
+            <w:tcBorders>
+              <w:top w:val="single" w:sz="4" w:space="0" w:color="auto"/>
+            </w:tcBorders>
+          </w:tcPr>
+          <w:p>
+            <w:pPr>
+              <w:jc w:val="right"/>
+              <w:rPr>
+                <w:rFonts w:ascii="Cambria" w:hAnsi="Cambria"/>
+                <w:sz w:val="32"/>
+                <w:szCs w:val="32"/>
+              </w:rPr>
+            </w:pPr>
+            <m:oMathPara>
+              <m:oMath>
+                <m:r>
+                  <w:rPr>
+                    <w:rFonts w:ascii="Cambria Math" w:hAnsi="Cambria Math"/>
+                    <w:sz w:val="32"/>
+                    <w:szCs w:val="32"/>
+                  </w:rPr>
+                  <m:t>1</m:t>
+                </m:r>
+              </m:oMath>
+            </m:oMathPara>
+          </w:p>
+        </w:tc>
+        <w:tc>
+          <w:tcPr>
+            <w:tcW w:w="0" w:type="auto"/>
+            <w:tcBorders>
+              <w:top w:val="single" w:sz="4" w:space="0" w:color="auto"/>
+            </w:tcBorders>
+          </w:tcPr>
+          <w:p>
+            <w:pPr>
+              <w:jc w:val="right"/>
+              <w:rPr>
+                <w:rFonts w:ascii="Cambria" w:hAnsi="Cambria"/>
+                <w:sz w:val="32"/>
+                <w:szCs w:val="32"/>
+              </w:rPr>
+            </w:pPr>
+            <m:oMathPara>
+              <m:oMath>
+                <m:r>
+                  <w:rPr>
+                    <w:rFonts w:ascii="Cambria Math" w:hAnsi="Cambria Math"/>
+                    <w:sz w:val="32"/>
+                    <w:szCs w:val="32"/>
+                  </w:rPr>
+                  <m:t>1</m:t>
+                </m:r>
+              </m:oMath>
+            </m:oMathPara>
+          </w:p>
+        </w:tc>
+      </w:tr>
+      <w:tr>
+        <w:trPr>
+          <w:jc w:val="right"/>
+        </w:trPr>
+        <w:tc>
+          <w:tcPr>
+            <w:tcW w:w="0" w:type="auto"/>
+            <w:tcBorders>
+              <w:bottom w:val="single" w:sz="4" w:space="0" w:color="auto"/>
+            </w:tcBorders>
+          </w:tcPr>
+          <w:p>
+            <w:pPr>
+              <w:jc w:val="right"/>
+              <w:rPr>
+                <w:rFonts w:ascii="Cambria" w:hAnsi="Cambria"/>
+                <w:sz w:val="32"/>
+                <w:szCs w:val="32"/>
+              </w:rPr>
+            </w:pPr>
+            <m:oMathPara>
+              <m:oMath>
+                <m:r>
+                  <w:rPr>
+                    <w:rFonts w:ascii="Cambria Math" w:hAnsi="Cambria Math"/>
+                    <w:sz w:val="32"/>
+                    <w:szCs w:val="32"/>
+                  </w:rPr>
+                  <m:t>+</m:t>
+                </m:r>
+              </m:oMath>
+            </m:oMathPara>
+          </w:p>
+        </w:tc>
+        <w:tc>
+          <w:tcPr>
+            <w:tcW w:w="0" w:type="auto"/>
+            <w:tcBorders>
+              <w:bottom w:val="single" w:sz="4" w:space="0" w:color="auto"/>
+            </w:tcBorders>
+          </w:tcPr>
+          <w:p>
+            <w:pPr>
+              <w:jc w:val="right"/>
+              <w:rPr>
+                <w:rFonts w:ascii="Cambria" w:hAnsi="Cambria"/>
+                <w:sz w:val="32"/>
+                <w:szCs w:val="32"/>
+              </w:rPr>
+            </w:pPr>
+            <m:oMathPara>
+              <m:oMath>
+                <m:r>
+                  <w:rPr>
+                    <w:rFonts w:ascii="Cambria Math" w:hAnsi="Cambria Math"/>
+                    <w:sz w:val="32"/>
+                    <w:szCs w:val="32"/>
+                  </w:rPr>
+                  <m:t>1</m:t>
+                </m:r>
+              </m:oMath>
+            </m:oMathPara>
+          </w:p>
+        </w:tc>
+        <w:tc>
+          <w:tcPr>
+            <w:tcW w:w="0" w:type="auto"/>
+            <w:tcBorders>
+              <w:bottom w:val="single" w:sz="4" w:space="0" w:color="auto"/>
+            </w:tcBorders>
+          </w:tcPr>
+          <w:p>
+            <w:pPr>
+              <w:jc w:val="right"/>
+              <w:rPr>
+                <w:rFonts w:ascii="Cambria" w:eastAsia="Calibri" w:hAnsi="Cambria" w:cs="Times New Roman"/>
+                <w:sz w:val="32"/>
+                <w:szCs w:val="32"/>
+              </w:rPr>
+            </w:pPr>
+            <m:oMathPara>
+              <m:oMath>
+                <m:r>
+                  <w:rPr>
+                    <w:rFonts w:ascii="Cambria Math" w:eastAsia="Calibri" w:hAnsi="Cambria Math" w:cs="Times New Roman"/>
+                    <w:sz w:val="32"/>
+                    <w:szCs w:val="32"/>
+                  </w:rPr>
+                  <m:t>1</m:t>
+                </m:r>
+              </m:oMath>
+            </m:oMathPara>
+          </w:p>
+        </w:tc>
+        <w:tc>
+          <w:tcPr>
+            <w:tcW w:w="0" w:type="auto"/>
+            <w:tcBorders>
+              <w:bottom w:val="single" w:sz="4" w:space="0" w:color="auto"/>
+            </w:tcBorders>
+          </w:tcPr>
+          <w:p>
+            <w:pPr>
+              <w:jc w:val="right"/>
+              <w:rPr>
+                <w:rFonts w:ascii="Cambria" w:eastAsia="Calibri" w:hAnsi="Cambria" w:cs="Times New Roman"/>
+                <w:sz w:val="32"/>
+                <w:szCs w:val="32"/>
+              </w:rPr>
+            </w:pPr>
+          </w:p>
+        </w:tc>
+      </w:tr>
+      <w:tr>
+        <w:trPr>
+          <w:jc w:val="right"/>
+        </w:trPr>
+        <w:tc>
+          <w:tcPr>
+            <w:tcW w:w="0" w:type="auto"/>
+            <w:tcBorders>
+              <w:top w:val="single" w:sz="4" w:space="0" w:color="auto"/>
+            </w:tcBorders>
+          </w:tcPr>
+          <w:p>
+            <w:pPr>
+              <w:jc w:val="right"/>
+              <w:rPr>
+                <w:rFonts w:ascii="Cambria" w:eastAsiaTheme="minorEastAsia" w:hAnsi="Cambria"/>
+                <w:sz w:val="32"/>
+                <w:szCs w:val="32"/>
+              </w:rPr>
+            </w:pPr>
+            <m:oMathPara>
+              <m:oMath>
+                <m:r>
+                  <w:rPr>
+                    <w:rFonts w:ascii="Cambria Math" w:eastAsia="Calibri" w:hAnsi="Cambria Math" w:cs="Times New Roman"/>
+                    <w:sz w:val="32"/>
+                    <w:szCs w:val="32"/>
+                  </w:rPr>
+                  <m:t>1</m:t>
+                </m:r>
+              </m:oMath>
+            </m:oMathPara>
+          </w:p>
+        </w:tc>
+        <w:tc>
+          <w:tcPr>
+            <w:tcW w:w="0" w:type="auto"/>
+            <w:tcBorders>
+              <w:top w:val="single" w:sz="4" w:space="0" w:color="auto"/>
+            </w:tcBorders>
+          </w:tcPr>
+          <w:p>
+            <w:pPr>
+              <w:jc w:val="right"/>
+              <w:rPr>
+                <w:rFonts w:ascii="Cambria" w:eastAsia="Calibri" w:hAnsi="Cambria" w:cs="Times New Roman"/>
+                <w:sz w:val="32"/>
+                <w:szCs w:val="32"/>
+              </w:rPr>
+            </w:pPr>
+            <m:oMathPara>
+              <m:oMath>
+                <m:r>
+                  <w:rPr>
+                    <w:rFonts w:ascii="Cambria Math" w:eastAsia="Calibri" w:hAnsi="Cambria Math" w:cs="Times New Roman"/>
+                    <w:sz w:val="32"/>
+                    <w:szCs w:val="32"/>
+                  </w:rPr>
+                  <m:t>0</m:t>
+                </m:r>
+              </m:oMath>
+            </m:oMathPara>
+          </w:p>
+        </w:tc>
+        <w:tc>
+          <w:tcPr>
+            <w:tcW w:w="0" w:type="auto"/>
+            <w:tcBorders>
+              <w:top w:val="single" w:sz="4" w:space="0" w:color="auto"/>
+            </w:tcBorders>
+          </w:tcPr>
+          <w:p>
+            <w:pPr>
+              <w:jc w:val="right"/>
+              <w:rPr>
+                <w:rFonts w:ascii="Cambria" w:eastAsia="Calibri" w:hAnsi="Cambria" w:cs="Times New Roman"/>
+                <w:sz w:val="32"/>
+                <w:szCs w:val="32"/>
+              </w:rPr>
+            </w:pPr>
+            <m:oMathPara>
+              <m:oMath>
+                <m:r>
+                  <w:rPr>
+                    <w:rFonts w:ascii="Cambria Math" w:eastAsia="Calibri" w:hAnsi="Cambria Math" w:cs="Times New Roman"/>
+                    <w:sz w:val="32"/>
+                    <w:szCs w:val="32"/>
+                  </w:rPr>
+                  <m:t>0</m:t>
+                </m:r>
+              </m:oMath>
+            </m:oMathPara>
+          </w:p>
+        </w:tc>
+        <w:tc>
+          <w:tcPr>
+            <w:tcW w:w="0" w:type="auto"/>
+            <w:tcBorders>
+              <w:top w:val="single" w:sz="4" w:space="0" w:color="auto"/>
+            </w:tcBorders>
+          </w:tcPr>
+          <w:p>
+            <w:pPr>
+              <w:jc w:val="right"/>
+              <w:rPr>
+                <w:rFonts w:ascii="Cambria" w:eastAsia="Calibri" w:hAnsi="Cambria" w:cs="Times New Roman"/>
+                <w:sz w:val="32"/>
+                <w:szCs w:val="32"/>
+              </w:rPr>
+            </w:pPr>
+            <m:oMathPara>
+              <m:oMath>
+                <m:r>
+                  <w:rPr>
+                    <w:rFonts w:ascii="Cambria Math" w:eastAsia="Calibri" w:hAnsi="Cambria Math" w:cs="Times New Roman"/>
+                    <w:sz w:val="32"/>
+                    <w:szCs w:val="32"/>
+                  </w:rPr>
+                  <m:t>1</m:t>
+                </m:r>
+              </m:oMath>
+            </m:oMathPara>
+          </w:p>
+        </w:tc>
+      </w:tr>
+    </w:tbl>
+    <w:p/>
+    <w:tbl>
+      <w:tblPr>
+        <w:tblStyle w:val="TableGrid"/>
+        <w:tblW w:w="0" w:type="auto"/>
+        <w:tblBorders>
+          <w:top w:val="none" w:sz="0" w:space="0" w:color="auto"/>
+          <w:left w:val="none" w:sz="0" w:space="0" w:color="auto"/>
+          <w:bottom w:val="none" w:sz="0" w:space="0" w:color="auto"/>
+          <w:right w:val="none" w:sz="0" w:space="0" w:color="auto"/>
+          <w:insideH w:val="none" w:sz="0" w:space="0" w:color="auto"/>
+          <w:insideV w:val="none" w:sz="0" w:space="0" w:color="auto"/>
+        </w:tblBorders>
+        <w:tblLook w:val="04A0" w:firstRow="1" w:lastRow="0" w:firstColumn="1" w:lastColumn="0" w:noHBand="0" w:noVBand="1"/>
+      </w:tblPr>
+      <w:tblGrid>
+        <w:gridCol w:w="394"/>
+        <w:gridCol w:w="394"/>
+        <w:gridCol w:w="394"/>
+        <w:gridCol w:w="394"/>
+        <w:gridCol w:w="394"/>
+        <w:gridCol w:w="394"/>
+        <w:gridCol w:w="394"/>
+      </w:tblGrid>
+      <w:tr>
+        <w:trPr>
+          <w:trHeight w:val="624"/>
+        </w:trPr>
+        <w:tc>
+          <w:tcPr>
+            <w:tcW w:w="0" w:type="auto"/>
+          </w:tcPr>
+          <w:p>
+            <w:pPr>
+              <w:rPr>
+                <w:rFonts w:ascii="Cambria Math" w:hAnsi="Cambria Math"/>
+                <w:sz w:val="32"/>
+                <w:szCs w:val="32"/>
+              </w:rPr>
+            </w:pPr>
+            <w:r>
+              <w:rPr>
+                <w:rFonts w:ascii="Cambria Math" w:hAnsi="Cambria Math"/>
+                <w:sz w:val="32"/>
+                <w:szCs w:val="32"/>
+              </w:rPr>
+              <w:t>1</w:t>
+            </w:r>
+          </w:p>
+        </w:tc>
+        <w:tc>
+          <w:tcPr>
+            <w:tcW w:w="0" w:type="auto"/>
+            <w:tcBorders>
+              <w:right w:val="single" w:sz="4" w:space="0" w:color="auto"/>
+            </w:tcBorders>
+          </w:tcPr>
+          <w:p>
+            <w:pPr>
+              <w:rPr>
+                <w:rFonts w:ascii="Cambria Math" w:hAnsi="Cambria Math"/>
+                <w:sz w:val="32"/>
+                <w:szCs w:val="32"/>
+              </w:rPr>
+            </w:pPr>
+            <w:r>
+              <w:rPr>
+                <w:rFonts w:ascii="Cambria Math" w:hAnsi="Cambria Math"/>
+                <w:sz w:val="32"/>
+                <w:szCs w:val="32"/>
+              </w:rPr>
+              <w:t>1</w:t>
+            </w:r>
+          </w:p>
+        </w:tc>
+        <w:tc>
+          <w:tcPr>
+            <w:tcW w:w="0" w:type="auto"/>
+            <w:tcBorders>
+              <w:left w:val="single" w:sz="4" w:space="0" w:color="auto"/>
+            </w:tcBorders>
+          </w:tcPr>
+          <w:p>
+            <w:pPr>
+              <w:rPr>
+                <w:rFonts w:ascii="Cambria Math" w:hAnsi="Cambria Math"/>
+                <w:sz w:val="32"/>
+                <w:szCs w:val="32"/>
+              </w:rPr>
+            </w:pPr>
+            <w:r>
+              <w:rPr>
+                <w:rFonts w:ascii="Cambria Math" w:hAnsi="Cambria Math"/>
+                <w:sz w:val="32"/>
+                <w:szCs w:val="32"/>
+              </w:rPr>
+              <w:t>1</w:t>
+            </w:r>
+          </w:p>
+        </w:tc>
+        <w:tc>
+          <w:tcPr>
+            <w:tcW w:w="0" w:type="auto"/>
+          </w:tcPr>
+          <w:p>
+            <w:pPr>
+              <w:rPr>
+                <w:rFonts w:ascii="Cambria Math" w:hAnsi="Cambria Math"/>
+                <w:sz w:val="32"/>
+                <w:szCs w:val="32"/>
+              </w:rPr>
+            </w:pPr>
+            <w:r>
+              <w:rPr>
+                <w:rFonts w:ascii="Cambria Math" w:hAnsi="Cambria Math"/>
+                <w:sz w:val="32"/>
+                <w:szCs w:val="32"/>
+              </w:rPr>
+              <w:t>1</w:t>
+            </w:r>
+          </w:p>
+        </w:tc>
+        <w:tc>
+          <w:tcPr>
+            <w:tcW w:w="0" w:type="auto"/>
+            <w:tcBorders>
+              <w:right w:val="single" w:sz="4" w:space="0" w:color="auto"/>
+            </w:tcBorders>
+          </w:tcPr>
+          <w:p>
+            <w:pPr>
+              <w:rPr>
+                <w:rFonts w:ascii="Cambria Math" w:hAnsi="Cambria Math"/>
+                <w:sz w:val="32"/>
+                <w:szCs w:val="32"/>
+              </w:rPr>
+            </w:pPr>
+            <w:r>
+              <w:rPr>
+                <w:rFonts w:ascii="Cambria Math" w:hAnsi="Cambria Math"/>
+                <w:sz w:val="32"/>
+                <w:szCs w:val="32"/>
+              </w:rPr>
+              <w:t>0</w:t>
+            </w:r>
+          </w:p>
+        </w:tc>
+        <w:tc>
+          <w:tcPr>
+            <w:tcW w:w="0" w:type="auto"/>
+            <w:tcBorders>
+              <w:left w:val="single" w:sz="4" w:space="0" w:color="auto"/>
+            </w:tcBorders>
+          </w:tcPr>
+          <w:p>
+            <w:pPr>
+              <w:rPr>
+                <w:rFonts w:ascii="Cambria Math" w:hAnsi="Cambria Math"/>
+                <w:sz w:val="32"/>
+                <w:szCs w:val="32"/>
+              </w:rPr>
+            </w:pPr>
+            <w:r>
+              <w:rPr>
+                <w:rFonts w:ascii="Cambria Math" w:hAnsi="Cambria Math"/>
+                <w:sz w:val="32"/>
+                <w:szCs w:val="32"/>
+              </w:rPr>
+              <w:t>1</w:t>
+            </w:r>
+          </w:p>
+        </w:tc>
+        <w:tc>
+          <w:tcPr>
+            <w:tcW w:w="0" w:type="auto"/>
+          </w:tcPr>
+          <w:p>
+            <w:pPr>
+              <w:rPr>
+                <w:rFonts w:ascii="Cambria Math" w:hAnsi="Cambria Math"/>
+                <w:sz w:val="32"/>
+                <w:szCs w:val="32"/>
+              </w:rPr>
+            </w:pPr>
+            <w:r>
+              <w:rPr>
+                <w:rFonts w:ascii="Cambria Math" w:hAnsi="Cambria Math"/>
+                <w:sz w:val="32"/>
+                <w:szCs w:val="32"/>
+              </w:rPr>
+              <w:t>0</w:t>
+            </w:r>
+          </w:p>
+        </w:tc>
+      </w:tr>
+      <w:tr>
+        <w:trPr>
+          <w:trHeight w:val="624"/>
+        </w:trPr>
+        <w:tc>
+          <w:tcPr>
+            <w:tcW w:w="0" w:type="auto"/>
+          </w:tcPr>
+          <w:p>
+            <w:pPr>
+              <w:rPr>
+                <w:rFonts w:ascii="Cambria Math" w:hAnsi="Cambria Math"/>
+                <w:sz w:val="32"/>
+                <w:szCs w:val="32"/>
+              </w:rPr>
+            </w:pPr>
+          </w:p>
+        </w:tc>
+        <w:tc>
+          <w:tcPr>
+            <w:tcW w:w="0" w:type="auto"/>
+          </w:tcPr>
+          <w:p>
+            <w:pPr>
+              <w:rPr>
+                <w:rFonts w:ascii="Cambria Math" w:hAnsi="Cambria Math"/>
+                <w:sz w:val="32"/>
+                <w:szCs w:val="32"/>
+              </w:rPr>
+            </w:pPr>
+          </w:p>
+        </w:tc>
+        <w:tc>
+          <w:tcPr>
+            <w:tcW w:w="0" w:type="auto"/>
+            <w:tcBorders>
+              <w:bottom w:val="single" w:sz="4" w:space="0" w:color="auto"/>
+            </w:tcBorders>
+          </w:tcPr>
+          <w:p>
+            <w:pPr>
+              <w:rPr>
+                <w:rFonts w:ascii="Cambria Math" w:hAnsi="Cambria Math"/>
+                <w:sz w:val="32"/>
+                <w:szCs w:val="32"/>
+              </w:rPr>
+            </w:pPr>
+            <w:r>
+              <w:rPr>
+                <w:rFonts w:ascii="Cambria Math" w:hAnsi="Cambria Math"/>
+                <w:sz w:val="32"/>
+                <w:szCs w:val="32"/>
+              </w:rPr>
+              <w:t>1</w:t>
+            </w:r>
+          </w:p>
+        </w:tc>
+        <w:tc>
+          <w:tcPr>
+            <w:tcW w:w="0" w:type="auto"/>
+            <w:tcBorders>
+              <w:bottom w:val="single" w:sz="4" w:space="0" w:color="auto"/>
+            </w:tcBorders>
+          </w:tcPr>
+          <w:p>
+            <w:pPr>
+              <w:rPr>
+                <w:rFonts w:ascii="Cambria Math" w:hAnsi="Cambria Math"/>
+                <w:sz w:val="32"/>
+                <w:szCs w:val="32"/>
+              </w:rPr>
+            </w:pPr>
+            <w:r>
+              <w:rPr>
+                <w:rFonts w:ascii="Cambria Math" w:hAnsi="Cambria Math"/>
+                <w:sz w:val="32"/>
+                <w:szCs w:val="32"/>
+              </w:rPr>
+              <w:t>1</w:t>
+            </w:r>
+          </w:p>
+        </w:tc>
+        <w:tc>
+          <w:tcPr>
+            <w:tcW w:w="0" w:type="auto"/>
+            <w:tcBorders>
+              <w:bottom w:val="single" w:sz="4" w:space="0" w:color="auto"/>
+            </w:tcBorders>
+          </w:tcPr>
+          <w:p>
+            <w:pPr>
+              <w:rPr>
+                <w:rFonts w:ascii="Cambria Math" w:hAnsi="Cambria Math"/>
+                <w:sz w:val="32"/>
+                <w:szCs w:val="32"/>
+              </w:rPr>
+            </w:pPr>
+          </w:p>
+        </w:tc>
+        <w:tc>
+          <w:tcPr>
+            <w:tcW w:w="0" w:type="auto"/>
+          </w:tcPr>
+          <w:p>
+            <w:pPr>
+              <w:rPr>
+                <w:rFonts w:ascii="Cambria Math" w:hAnsi="Cambria Math"/>
+                <w:sz w:val="32"/>
+                <w:szCs w:val="32"/>
+              </w:rPr>
+            </w:pPr>
+          </w:p>
+        </w:tc>
+        <w:tc>
+          <w:tcPr>
+            <w:tcW w:w="0" w:type="auto"/>
+          </w:tcPr>
+          <w:p>
+            <w:pPr>
+              <w:rPr>
+                <w:rFonts w:ascii="Cambria Math" w:hAnsi="Cambria Math"/>
+                <w:sz w:val="32"/>
+                <w:szCs w:val="32"/>
+              </w:rPr>
+            </w:pPr>
+          </w:p>
+        </w:tc>
+      </w:tr>
+      <w:tr>
+        <w:trPr>
+          <w:trHeight w:val="624"/>
+        </w:trPr>
+        <w:tc>
+          <w:tcPr>
+            <w:tcW w:w="0" w:type="auto"/>
+          </w:tcPr>
+          <w:p>
+            <w:pPr>
+              <w:rPr>
+                <w:rFonts w:ascii="Cambria Math" w:hAnsi="Cambria Math"/>
+                <w:sz w:val="32"/>
+                <w:szCs w:val="32"/>
+              </w:rPr>
+            </w:pPr>
+          </w:p>
+        </w:tc>
+        <w:tc>
+          <w:tcPr>
+            <w:tcW w:w="0" w:type="auto"/>
+          </w:tcPr>
+          <w:p>
+            <w:pPr>
+              <w:rPr>
+                <w:rFonts w:ascii="Cambria Math" w:hAnsi="Cambria Math"/>
+                <w:sz w:val="32"/>
+                <w:szCs w:val="32"/>
+              </w:rPr>
+            </w:pPr>
+          </w:p>
+        </w:tc>
+        <w:tc>
+          <w:tcPr>
+            <w:tcW w:w="0" w:type="auto"/>
+            <w:tcBorders>
+              <w:top w:val="single" w:sz="4" w:space="0" w:color="auto"/>
+            </w:tcBorders>
+          </w:tcPr>
+          <w:p>
+            <w:pPr>
+              <w:rPr>
+                <w:rFonts w:ascii="Cambria Math" w:hAnsi="Cambria Math"/>
+                <w:sz w:val="32"/>
+                <w:szCs w:val="32"/>
+              </w:rPr>
+            </w:pPr>
+            <w:r>
+              <w:rPr>
+                <w:rFonts w:ascii="Cambria Math" w:hAnsi="Cambria Math"/>
+                <w:sz w:val="32"/>
+                <w:szCs w:val="32"/>
+              </w:rPr>
+              <w:t>0</w:t>
+            </w:r>
+          </w:p>
+        </w:tc>
+        <w:tc>
+          <w:tcPr>
+            <w:tcW w:w="0" w:type="auto"/>
+            <w:tcBorders>
+              <w:top w:val="single" w:sz="4" w:space="0" w:color="auto"/>
+            </w:tcBorders>
+          </w:tcPr>
+          <w:p>
+            <w:pPr>
+              <w:rPr>
+                <w:rFonts w:ascii="Cambria Math" w:hAnsi="Cambria Math"/>
+                <w:sz w:val="32"/>
+                <w:szCs w:val="32"/>
+              </w:rPr>
+            </w:pPr>
+            <w:r>
+              <w:rPr>
+                <w:rFonts w:ascii="Cambria Math" w:hAnsi="Cambria Math"/>
+                <w:sz w:val="32"/>
+                <w:szCs w:val="32"/>
+              </w:rPr>
+              <w:t>0</w:t>
+            </w:r>
+          </w:p>
+        </w:tc>
+        <w:tc>
+          <w:tcPr>
+            <w:tcW w:w="0" w:type="auto"/>
+            <w:tcBorders>
+              <w:top w:val="single" w:sz="4" w:space="0" w:color="auto"/>
+            </w:tcBorders>
+          </w:tcPr>
+          <w:p>
+            <w:pPr>
+              <w:rPr>
+                <w:rFonts w:ascii="Cambria Math" w:hAnsi="Cambria Math"/>
+                <w:sz w:val="32"/>
+                <w:szCs w:val="32"/>
+              </w:rPr>
+            </w:pPr>
+            <w:r>
+              <w:rPr>
+                <w:rFonts w:ascii="Cambria Math" w:hAnsi="Cambria Math"/>
+                <w:sz w:val="32"/>
+                <w:szCs w:val="32"/>
+              </w:rPr>
+              <w:t>0</w:t>
+            </w:r>
+          </w:p>
+        </w:tc>
+        <w:tc>
+          <w:tcPr>
+            <w:tcW w:w="0" w:type="auto"/>
+          </w:tcPr>
+          <w:p>
+            <w:pPr>
+              <w:rPr>
+                <w:rFonts w:ascii="Cambria Math" w:hAnsi="Cambria Math"/>
+                <w:sz w:val="32"/>
+                <w:szCs w:val="32"/>
+              </w:rPr>
+            </w:pPr>
+          </w:p>
+        </w:tc>
+        <w:tc>
+          <w:tcPr>
+            <w:tcW w:w="0" w:type="auto"/>
+          </w:tcPr>
+          <w:p>
+            <w:pPr>
+              <w:rPr>
+                <w:rFonts w:ascii="Cambria Math" w:hAnsi="Cambria Math"/>
+                <w:sz w:val="32"/>
+                <w:szCs w:val="32"/>
+              </w:rPr>
+            </w:pPr>
+          </w:p>
+        </w:tc>
+        <w:bookmarkStart w:id="1" w:name="_GoBack"/>
+        <w:bookmarkEnd w:id="1"/>
+      </w:tr>
+      <w:tr>
+        <w:trPr>
+          <w:trHeight w:val="624"/>
+        </w:trPr>
+        <w:tc>
+          <w:tcPr>
+            <w:tcW w:w="0" w:type="auto"/>
+          </w:tcPr>
+          <w:p>
+            <w:pPr>
+              <w:rPr>
+                <w:rFonts w:ascii="Cambria Math" w:hAnsi="Cambria Math"/>
+                <w:sz w:val="32"/>
+                <w:szCs w:val="32"/>
+              </w:rPr>
+            </w:pPr>
+          </w:p>
+        </w:tc>
+        <w:tc>
+          <w:tcPr>
+            <w:tcW w:w="0" w:type="auto"/>
+          </w:tcPr>
+          <w:p>
+            <w:pPr>
+              <w:rPr>
+                <w:rFonts w:ascii="Cambria Math" w:hAnsi="Cambria Math"/>
+                <w:sz w:val="32"/>
+                <w:szCs w:val="32"/>
+              </w:rPr>
+            </w:pPr>
+          </w:p>
+        </w:tc>
+        <w:tc>
+          <w:tcPr>
+            <w:tcW w:w="0" w:type="auto"/>
+          </w:tcPr>
+          <w:p>
+            <w:pPr>
+              <w:rPr>
+                <w:rFonts w:ascii="Cambria Math" w:hAnsi="Cambria Math"/>
+                <w:sz w:val="32"/>
+                <w:szCs w:val="32"/>
+              </w:rPr>
+            </w:pPr>
+          </w:p>
+        </w:tc>
+        <w:tc>
+          <w:tcPr>
+            <w:tcW w:w="0" w:type="auto"/>
+          </w:tcPr>
+          <w:p>
+            <w:pPr>
+              <w:rPr>
+                <w:rFonts w:ascii="Cambria Math" w:hAnsi="Cambria Math"/>
+                <w:sz w:val="32"/>
+                <w:szCs w:val="32"/>
+              </w:rPr>
+            </w:pPr>
+          </w:p>
+        </w:tc>
+        <w:tc>
+          <w:tcPr>
+            <w:tcW w:w="0" w:type="auto"/>
+          </w:tcPr>
+          <w:p>
+            <w:pPr>
+              <w:rPr>
+                <w:rFonts w:ascii="Cambria Math" w:hAnsi="Cambria Math"/>
+                <w:sz w:val="32"/>
+                <w:szCs w:val="32"/>
+              </w:rPr>
+            </w:pPr>
+          </w:p>
+        </w:tc>
+        <w:tc>
+          <w:tcPr>
+            <w:tcW w:w="0" w:type="auto"/>
+          </w:tcPr>
+          <w:p>
+            <w:pPr>
+              <w:rPr>
+                <w:rFonts w:ascii="Cambria Math" w:hAnsi="Cambria Math"/>
+                <w:sz w:val="32"/>
+                <w:szCs w:val="32"/>
+              </w:rPr>
+            </w:pPr>
+          </w:p>
+        </w:tc>
+        <w:tc>
+          <w:tcPr>
+            <w:tcW w:w="0" w:type="auto"/>
+          </w:tcPr>
+          <w:p>
+            <w:pPr>
+              <w:rPr>
+                <w:rFonts w:ascii="Cambria Math" w:hAnsi="Cambria Math"/>
+                <w:sz w:val="32"/>
+                <w:szCs w:val="32"/>
+              </w:rPr>
+            </w:pPr>
+          </w:p>
+        </w:tc>
+      </w:tr>
+      <w:tr>
+        <w:trPr>
+          <w:trHeight w:val="624"/>
+        </w:trPr>
+        <w:tc>
+          <w:tcPr>
+            <w:tcW w:w="0" w:type="auto"/>
+          </w:tcPr>
+          <w:p>
+            <w:pPr>
+              <w:rPr>
+                <w:rFonts w:ascii="Cambria Math" w:hAnsi="Cambria Math"/>
+                <w:sz w:val="32"/>
+                <w:szCs w:val="32"/>
+              </w:rPr>
+            </w:pPr>
+          </w:p>
+        </w:tc>
+        <w:tc>
+          <w:tcPr>
+            <w:tcW w:w="0" w:type="auto"/>
+          </w:tcPr>
+          <w:p>
+            <w:pPr>
+              <w:rPr>
+                <w:rFonts w:ascii="Cambria Math" w:hAnsi="Cambria Math"/>
+                <w:sz w:val="32"/>
+                <w:szCs w:val="32"/>
+              </w:rPr>
+            </w:pPr>
+          </w:p>
+        </w:tc>
+        <w:tc>
+          <w:tcPr>
+            <w:tcW w:w="0" w:type="auto"/>
+          </w:tcPr>
+          <w:p>
+            <w:pPr>
+              <w:rPr>
+                <w:rFonts w:ascii="Cambria Math" w:hAnsi="Cambria Math"/>
+                <w:sz w:val="32"/>
+                <w:szCs w:val="32"/>
+              </w:rPr>
+            </w:pPr>
+          </w:p>
+        </w:tc>
+        <w:tc>
+          <w:tcPr>
+            <w:tcW w:w="0" w:type="auto"/>
+          </w:tcPr>
+          <w:p>
+            <w:pPr>
+              <w:rPr>
+                <w:rFonts w:ascii="Cambria Math" w:hAnsi="Cambria Math"/>
+                <w:sz w:val="32"/>
+                <w:szCs w:val="32"/>
+              </w:rPr>
+            </w:pPr>
+          </w:p>
+        </w:tc>
+        <w:tc>
+          <w:tcPr>
+            <w:tcW w:w="0" w:type="auto"/>
+          </w:tcPr>
+          <w:p>
+            <w:pPr>
+              <w:rPr>
+                <w:rFonts w:ascii="Cambria Math" w:hAnsi="Cambria Math"/>
+                <w:sz w:val="32"/>
+                <w:szCs w:val="32"/>
+              </w:rPr>
+            </w:pPr>
+          </w:p>
+        </w:tc>
+        <w:tc>
+          <w:tcPr>
+            <w:tcW w:w="0" w:type="auto"/>
+          </w:tcPr>
+          <w:p>
+            <w:pPr>
+              <w:rPr>
+                <w:rFonts w:ascii="Cambria Math" w:hAnsi="Cambria Math"/>
+                <w:sz w:val="32"/>
+                <w:szCs w:val="32"/>
+              </w:rPr>
+            </w:pPr>
+          </w:p>
+        </w:tc>
+        <w:tc>
+          <w:tcPr>
+            <w:tcW w:w="0" w:type="auto"/>
+          </w:tcPr>
+          <w:p>
+            <w:pPr>
+              <w:rPr>
+                <w:rFonts w:ascii="Cambria Math" w:hAnsi="Cambria Math"/>
+                <w:sz w:val="32"/>
+                <w:szCs w:val="32"/>
+              </w:rPr>
+            </w:pPr>
+          </w:p>
+        </w:tc>
+      </w:tr>
+      <w:tr>
+        <w:trPr>
+          <w:trHeight w:val="624"/>
+        </w:trPr>
+        <w:tc>
+          <w:tcPr>
+            <w:tcW w:w="0" w:type="auto"/>
+          </w:tcPr>
+          <w:p>
+            <w:pPr>
+              <w:rPr>
+                <w:rFonts w:ascii="Cambria Math" w:hAnsi="Cambria Math"/>
+                <w:sz w:val="32"/>
+                <w:szCs w:val="32"/>
+              </w:rPr>
+            </w:pPr>
+          </w:p>
+        </w:tc>
+        <w:tc>
+          <w:tcPr>
+            <w:tcW w:w="0" w:type="auto"/>
+          </w:tcPr>
+          <w:p>
+            <w:pPr>
+              <w:rPr>
+                <w:rFonts w:ascii="Cambria Math" w:hAnsi="Cambria Math"/>
+                <w:sz w:val="32"/>
+                <w:szCs w:val="32"/>
+              </w:rPr>
+            </w:pPr>
+          </w:p>
+        </w:tc>
+        <w:tc>
+          <w:tcPr>
+            <w:tcW w:w="0" w:type="auto"/>
+          </w:tcPr>
+          <w:p>
+            <w:pPr>
+              <w:rPr>
+                <w:rFonts w:ascii="Cambria Math" w:hAnsi="Cambria Math"/>
+                <w:sz w:val="32"/>
+                <w:szCs w:val="32"/>
+              </w:rPr>
+            </w:pPr>
+          </w:p>
+        </w:tc>
+        <w:tc>
+          <w:tcPr>
+            <w:tcW w:w="0" w:type="auto"/>
+          </w:tcPr>
+          <w:p>
+            <w:pPr>
+              <w:rPr>
+                <w:rFonts w:ascii="Cambria Math" w:hAnsi="Cambria Math"/>
+                <w:sz w:val="32"/>
+                <w:szCs w:val="32"/>
+              </w:rPr>
+            </w:pPr>
+          </w:p>
+        </w:tc>
+        <w:tc>
+          <w:tcPr>
+            <w:tcW w:w="0" w:type="auto"/>
+          </w:tcPr>
+          <w:p>
+            <w:pPr>
+              <w:rPr>
+                <w:rFonts w:ascii="Cambria Math" w:hAnsi="Cambria Math"/>
+                <w:sz w:val="32"/>
+                <w:szCs w:val="32"/>
+              </w:rPr>
+            </w:pPr>
+          </w:p>
+        </w:tc>
+        <w:tc>
+          <w:tcPr>
+            <w:tcW w:w="0" w:type="auto"/>
+          </w:tcPr>
+          <w:p>
+            <w:pPr>
+              <w:rPr>
+                <w:rFonts w:ascii="Cambria Math" w:hAnsi="Cambria Math"/>
+                <w:sz w:val="32"/>
+                <w:szCs w:val="32"/>
+              </w:rPr>
+            </w:pPr>
+          </w:p>
+        </w:tc>
+        <w:tc>
+          <w:tcPr>
+            <w:tcW w:w="0" w:type="auto"/>
+          </w:tcPr>
+          <w:p>
+            <w:pPr>
+              <w:rPr>
+                <w:rFonts w:ascii="Cambria Math" w:hAnsi="Cambria Math"/>
+                <w:sz w:val="32"/>
+                <w:szCs w:val="32"/>
+              </w:rPr>
+            </w:pPr>
+          </w:p>
+        </w:tc>
+      </w:tr>
     </w:tbl>
     <w:p/>
     <w:sectPr>
@@ -6639,6 +9568,33 @@
       </w:tblBorders>
     </w:tblPr>
   </w:style>
+  <w:style w:type="paragraph" w:styleId="NormalWeb">
+    <w:name w:val="Normal (Web)"/>
+    <w:basedOn w:val="Normal"/>
+    <w:uiPriority w:val="99"/>
+    <w:semiHidden/>
+    <w:unhideWhenUsed/>
+    <w:rsid w:val="00DD41F6"/>
+    <w:pPr>
+      <w:spacing w:before="100" w:beforeAutospacing="1" w:after="100" w:afterAutospacing="1" w:line="240" w:lineRule="auto"/>
+    </w:pPr>
+    <w:rPr>
+      <w:rFonts w:ascii="Times New Roman" w:eastAsia="Times New Roman" w:hAnsi="Times New Roman" w:cs="Times New Roman"/>
+      <w:sz w:val="24"/>
+      <w:szCs w:val="24"/>
+      <w:lang w:eastAsia="en-SG"/>
+    </w:rPr>
+  </w:style>
+  <w:style w:type="character" w:styleId="PlaceholderText">
+    <w:name w:val="Placeholder Text"/>
+    <w:basedOn w:val="DefaultParagraphFont"/>
+    <w:uiPriority w:val="99"/>
+    <w:semiHidden/>
+    <w:rsid w:val="005078D4"/>
+    <w:rPr>
+      <w:color w:val="808080"/>
+    </w:rPr>
+  </w:style>
 </w:styles>
 </file>
 

</xml_diff>

<commit_message>
added slide for number systems and operations
</commit_message>
<xml_diff>
--- a/ppt_formatting.docx
+++ b/ppt_formatting.docx
@@ -8610,8 +8610,6 @@
             </w:pPr>
           </w:p>
         </w:tc>
-        <w:bookmarkStart w:id="1" w:name="_GoBack"/>
-        <w:bookmarkEnd w:id="1"/>
       </w:tr>
       <w:tr>
         <w:trPr>
@@ -8921,6 +8919,1299 @@
             </w:pPr>
           </w:p>
         </w:tc>
+      </w:tr>
+    </w:tbl>
+    <w:p/>
+    <w:p>
+      <w:r>
+        <w:br w:type="page"/>
+      </w:r>
+    </w:p>
+    <w:tbl>
+      <w:tblPr>
+        <w:tblW w:w="0" w:type="auto"/>
+        <w:tblCellMar>
+          <w:left w:w="0" w:type="dxa"/>
+          <w:right w:w="0" w:type="dxa"/>
+        </w:tblCellMar>
+        <w:tblLook w:val="0500" w:firstRow="0" w:lastRow="0" w:firstColumn="0" w:lastColumn="1" w:noHBand="0" w:noVBand="1"/>
+      </w:tblPr>
+      <w:tblGrid>
+        <w:gridCol w:w="421"/>
+        <w:gridCol w:w="421"/>
+        <w:gridCol w:w="421"/>
+        <w:gridCol w:w="421"/>
+        <w:gridCol w:w="421"/>
+        <w:gridCol w:w="421"/>
+        <w:gridCol w:w="421"/>
+        <w:gridCol w:w="421"/>
+        <w:gridCol w:w="294"/>
+        <w:gridCol w:w="421"/>
+        <w:gridCol w:w="421"/>
+        <w:gridCol w:w="421"/>
+        <w:gridCol w:w="421"/>
+        <w:gridCol w:w="421"/>
+        <w:gridCol w:w="421"/>
+        <w:gridCol w:w="421"/>
+        <w:gridCol w:w="421"/>
+        <w:gridCol w:w="3096"/>
+      </w:tblGrid>
+      <w:tr>
+        <w:trPr>
+          <w:trHeight w:val="584"/>
+        </w:trPr>
+        <w:tc>
+          <w:tcPr>
+            <w:tcW w:w="0" w:type="auto"/>
+            <w:shd w:val="clear" w:color="auto" w:fill="auto"/>
+            <w:tcMar>
+              <w:top w:w="72" w:type="dxa"/>
+              <w:left w:w="144" w:type="dxa"/>
+              <w:bottom w:w="72" w:type="dxa"/>
+              <w:right w:w="144" w:type="dxa"/>
+            </w:tcMar>
+            <w:hideMark/>
+          </w:tcPr>
+          <w:p>
+            <w:pPr>
+              <w:spacing w:after="0" w:line="240" w:lineRule="auto"/>
+              <w:rPr>
+                <w:rFonts w:ascii="Cambria" w:eastAsia="Times New Roman" w:hAnsi="Cambria" w:cs="Times New Roman"/>
+                <w:color w:val="ED7D31" w:themeColor="accent2"/>
+                <w:sz w:val="24"/>
+                <w:szCs w:val="24"/>
+                <w:lang w:eastAsia="en-SG"/>
+              </w:rPr>
+            </w:pPr>
+            <w:r>
+              <w:rPr>
+                <w:rFonts w:ascii="Cambria" w:eastAsia="Times New Roman" w:hAnsi="Cambria" w:cs="Times New Roman"/>
+                <w:color w:val="ED7D31" w:themeColor="accent2"/>
+                <w:sz w:val="24"/>
+                <w:szCs w:val="24"/>
+                <w:lang w:eastAsia="en-SG"/>
+              </w:rPr>
+              <w:lastRenderedPageBreak/>
+              <w:t>1</w:t>
+            </w:r>
+          </w:p>
+        </w:tc>
+        <w:tc>
+          <w:tcPr>
+            <w:tcW w:w="0" w:type="auto"/>
+            <w:shd w:val="clear" w:color="auto" w:fill="auto"/>
+            <w:tcMar>
+              <w:top w:w="72" w:type="dxa"/>
+              <w:left w:w="144" w:type="dxa"/>
+              <w:bottom w:w="72" w:type="dxa"/>
+              <w:right w:w="144" w:type="dxa"/>
+            </w:tcMar>
+            <w:hideMark/>
+          </w:tcPr>
+          <w:p>
+            <w:pPr>
+              <w:spacing w:after="0" w:line="240" w:lineRule="auto"/>
+              <w:rPr>
+                <w:rFonts w:ascii="Cambria" w:eastAsia="Times New Roman" w:hAnsi="Cambria" w:cs="Times New Roman"/>
+                <w:color w:val="ED7D31" w:themeColor="accent2"/>
+                <w:sz w:val="24"/>
+                <w:szCs w:val="24"/>
+                <w:lang w:eastAsia="en-SG"/>
+              </w:rPr>
+            </w:pPr>
+            <w:r>
+              <w:rPr>
+                <w:rFonts w:ascii="Cambria" w:eastAsia="Times New Roman" w:hAnsi="Cambria" w:cs="Times New Roman"/>
+                <w:color w:val="ED7D31" w:themeColor="accent2"/>
+                <w:sz w:val="24"/>
+                <w:szCs w:val="24"/>
+                <w:lang w:eastAsia="en-SG"/>
+              </w:rPr>
+              <w:t>0</w:t>
+            </w:r>
+          </w:p>
+        </w:tc>
+        <w:tc>
+          <w:tcPr>
+            <w:tcW w:w="0" w:type="auto"/>
+            <w:shd w:val="clear" w:color="auto" w:fill="auto"/>
+            <w:tcMar>
+              <w:top w:w="72" w:type="dxa"/>
+              <w:left w:w="144" w:type="dxa"/>
+              <w:bottom w:w="72" w:type="dxa"/>
+              <w:right w:w="144" w:type="dxa"/>
+            </w:tcMar>
+            <w:hideMark/>
+          </w:tcPr>
+          <w:p>
+            <w:pPr>
+              <w:spacing w:after="0" w:line="240" w:lineRule="auto"/>
+              <w:rPr>
+                <w:rFonts w:ascii="Cambria" w:eastAsia="Times New Roman" w:hAnsi="Cambria" w:cs="Times New Roman"/>
+                <w:color w:val="ED7D31" w:themeColor="accent2"/>
+                <w:sz w:val="24"/>
+                <w:szCs w:val="24"/>
+                <w:lang w:eastAsia="en-SG"/>
+              </w:rPr>
+            </w:pPr>
+            <w:r>
+              <w:rPr>
+                <w:rFonts w:ascii="Cambria" w:eastAsia="Times New Roman" w:hAnsi="Cambria" w:cs="Times New Roman"/>
+                <w:color w:val="ED7D31" w:themeColor="accent2"/>
+                <w:sz w:val="24"/>
+                <w:szCs w:val="24"/>
+                <w:lang w:eastAsia="en-SG"/>
+              </w:rPr>
+              <w:t>1</w:t>
+            </w:r>
+          </w:p>
+        </w:tc>
+        <w:tc>
+          <w:tcPr>
+            <w:tcW w:w="0" w:type="auto"/>
+            <w:shd w:val="clear" w:color="auto" w:fill="auto"/>
+            <w:tcMar>
+              <w:top w:w="72" w:type="dxa"/>
+              <w:left w:w="144" w:type="dxa"/>
+              <w:bottom w:w="72" w:type="dxa"/>
+              <w:right w:w="144" w:type="dxa"/>
+            </w:tcMar>
+            <w:hideMark/>
+          </w:tcPr>
+          <w:p>
+            <w:pPr>
+              <w:spacing w:after="0" w:line="240" w:lineRule="auto"/>
+              <w:rPr>
+                <w:rFonts w:ascii="Cambria" w:eastAsia="Times New Roman" w:hAnsi="Cambria" w:cs="Times New Roman"/>
+                <w:color w:val="ED7D31" w:themeColor="accent2"/>
+                <w:sz w:val="24"/>
+                <w:szCs w:val="24"/>
+                <w:lang w:eastAsia="en-SG"/>
+              </w:rPr>
+            </w:pPr>
+            <w:r>
+              <w:rPr>
+                <w:rFonts w:ascii="Cambria" w:eastAsia="Times New Roman" w:hAnsi="Cambria" w:cs="Times New Roman"/>
+                <w:color w:val="ED7D31" w:themeColor="accent2"/>
+                <w:sz w:val="24"/>
+                <w:szCs w:val="24"/>
+                <w:lang w:eastAsia="en-SG"/>
+              </w:rPr>
+              <w:t>1</w:t>
+            </w:r>
+          </w:p>
+        </w:tc>
+        <w:tc>
+          <w:tcPr>
+            <w:tcW w:w="0" w:type="auto"/>
+            <w:shd w:val="clear" w:color="auto" w:fill="auto"/>
+            <w:tcMar>
+              <w:top w:w="72" w:type="dxa"/>
+              <w:left w:w="144" w:type="dxa"/>
+              <w:bottom w:w="72" w:type="dxa"/>
+              <w:right w:w="144" w:type="dxa"/>
+            </w:tcMar>
+            <w:hideMark/>
+          </w:tcPr>
+          <w:p>
+            <w:pPr>
+              <w:spacing w:after="0" w:line="240" w:lineRule="auto"/>
+              <w:rPr>
+                <w:rFonts w:ascii="Cambria" w:eastAsia="Times New Roman" w:hAnsi="Cambria" w:cs="Times New Roman"/>
+                <w:color w:val="ED7D31" w:themeColor="accent2"/>
+                <w:sz w:val="24"/>
+                <w:szCs w:val="24"/>
+                <w:lang w:eastAsia="en-SG"/>
+              </w:rPr>
+            </w:pPr>
+            <w:r>
+              <w:rPr>
+                <w:rFonts w:ascii="Cambria" w:eastAsia="Times New Roman" w:hAnsi="Cambria" w:cs="Times New Roman"/>
+                <w:color w:val="ED7D31" w:themeColor="accent2"/>
+                <w:sz w:val="24"/>
+                <w:szCs w:val="24"/>
+                <w:lang w:eastAsia="en-SG"/>
+              </w:rPr>
+              <w:t>0</w:t>
+            </w:r>
+          </w:p>
+        </w:tc>
+        <w:tc>
+          <w:tcPr>
+            <w:tcW w:w="0" w:type="auto"/>
+            <w:shd w:val="clear" w:color="auto" w:fill="auto"/>
+            <w:tcMar>
+              <w:top w:w="72" w:type="dxa"/>
+              <w:left w:w="144" w:type="dxa"/>
+              <w:bottom w:w="72" w:type="dxa"/>
+              <w:right w:w="144" w:type="dxa"/>
+            </w:tcMar>
+            <w:hideMark/>
+          </w:tcPr>
+          <w:p>
+            <w:pPr>
+              <w:spacing w:after="0" w:line="240" w:lineRule="auto"/>
+              <w:rPr>
+                <w:rFonts w:ascii="Cambria" w:eastAsia="Times New Roman" w:hAnsi="Cambria" w:cs="Times New Roman"/>
+                <w:color w:val="ED7D31" w:themeColor="accent2"/>
+                <w:sz w:val="24"/>
+                <w:szCs w:val="24"/>
+                <w:lang w:eastAsia="en-SG"/>
+              </w:rPr>
+            </w:pPr>
+            <w:r>
+              <w:rPr>
+                <w:rFonts w:ascii="Cambria" w:eastAsia="Times New Roman" w:hAnsi="Cambria" w:cs="Times New Roman"/>
+                <w:color w:val="ED7D31" w:themeColor="accent2"/>
+                <w:sz w:val="24"/>
+                <w:szCs w:val="24"/>
+                <w:lang w:eastAsia="en-SG"/>
+              </w:rPr>
+              <w:t>0</w:t>
+            </w:r>
+          </w:p>
+        </w:tc>
+        <w:tc>
+          <w:tcPr>
+            <w:tcW w:w="0" w:type="auto"/>
+            <w:shd w:val="clear" w:color="auto" w:fill="8EAADB" w:themeFill="accent1" w:themeFillTint="99"/>
+            <w:tcMar>
+              <w:top w:w="72" w:type="dxa"/>
+              <w:left w:w="144" w:type="dxa"/>
+              <w:bottom w:w="72" w:type="dxa"/>
+              <w:right w:w="144" w:type="dxa"/>
+            </w:tcMar>
+            <w:hideMark/>
+          </w:tcPr>
+          <w:p>
+            <w:pPr>
+              <w:spacing w:after="0" w:line="240" w:lineRule="auto"/>
+              <w:rPr>
+                <w:rFonts w:ascii="Cambria" w:eastAsia="Times New Roman" w:hAnsi="Cambria" w:cs="Times New Roman"/>
+                <w:color w:val="ED7D31" w:themeColor="accent2"/>
+                <w:sz w:val="24"/>
+                <w:szCs w:val="24"/>
+                <w:lang w:eastAsia="en-SG"/>
+              </w:rPr>
+            </w:pPr>
+            <w:r>
+              <w:rPr>
+                <w:rFonts w:ascii="Cambria" w:eastAsia="Times New Roman" w:hAnsi="Cambria" w:cs="Times New Roman"/>
+                <w:color w:val="ED7D31" w:themeColor="accent2"/>
+                <w:sz w:val="24"/>
+                <w:szCs w:val="24"/>
+                <w:lang w:eastAsia="en-SG"/>
+              </w:rPr>
+              <w:t>1</w:t>
+            </w:r>
+          </w:p>
+        </w:tc>
+        <w:tc>
+          <w:tcPr>
+            <w:tcW w:w="0" w:type="auto"/>
+            <w:shd w:val="clear" w:color="auto" w:fill="8EAADB" w:themeFill="accent1" w:themeFillTint="99"/>
+            <w:tcMar>
+              <w:top w:w="72" w:type="dxa"/>
+              <w:left w:w="144" w:type="dxa"/>
+              <w:bottom w:w="72" w:type="dxa"/>
+              <w:right w:w="144" w:type="dxa"/>
+            </w:tcMar>
+            <w:hideMark/>
+          </w:tcPr>
+          <w:p>
+            <w:pPr>
+              <w:spacing w:after="0" w:line="240" w:lineRule="auto"/>
+              <w:rPr>
+                <w:rFonts w:ascii="Cambria" w:eastAsia="Times New Roman" w:hAnsi="Cambria" w:cs="Times New Roman"/>
+                <w:color w:val="ED7D31" w:themeColor="accent2"/>
+                <w:sz w:val="24"/>
+                <w:szCs w:val="24"/>
+                <w:lang w:eastAsia="en-SG"/>
+              </w:rPr>
+            </w:pPr>
+            <w:r>
+              <w:rPr>
+                <w:rFonts w:ascii="Cambria" w:eastAsia="Times New Roman" w:hAnsi="Cambria" w:cs="Times New Roman"/>
+                <w:color w:val="ED7D31" w:themeColor="accent2"/>
+                <w:sz w:val="24"/>
+                <w:szCs w:val="24"/>
+                <w:lang w:eastAsia="en-SG"/>
+              </w:rPr>
+              <w:t>0</w:t>
+            </w:r>
+          </w:p>
+        </w:tc>
+        <w:tc>
+          <w:tcPr>
+            <w:tcW w:w="0" w:type="auto"/>
+            <w:shd w:val="clear" w:color="auto" w:fill="auto"/>
+            <w:tcMar>
+              <w:top w:w="72" w:type="dxa"/>
+              <w:left w:w="144" w:type="dxa"/>
+              <w:bottom w:w="72" w:type="dxa"/>
+              <w:right w:w="144" w:type="dxa"/>
+            </w:tcMar>
+            <w:hideMark/>
+          </w:tcPr>
+          <w:p>
+            <w:pPr>
+              <w:spacing w:after="0" w:line="240" w:lineRule="auto"/>
+              <w:rPr>
+                <w:rFonts w:ascii="Cambria" w:eastAsia="Times New Roman" w:hAnsi="Cambria" w:cs="Times New Roman"/>
+                <w:color w:val="ED7D31" w:themeColor="accent2"/>
+                <w:sz w:val="24"/>
+                <w:szCs w:val="24"/>
+                <w:lang w:eastAsia="en-SG"/>
+              </w:rPr>
+            </w:pPr>
+          </w:p>
+        </w:tc>
+        <w:tc>
+          <w:tcPr>
+            <w:tcW w:w="0" w:type="auto"/>
+            <w:shd w:val="clear" w:color="auto" w:fill="auto"/>
+            <w:tcMar>
+              <w:top w:w="72" w:type="dxa"/>
+              <w:left w:w="144" w:type="dxa"/>
+              <w:bottom w:w="72" w:type="dxa"/>
+              <w:right w:w="144" w:type="dxa"/>
+            </w:tcMar>
+            <w:hideMark/>
+          </w:tcPr>
+          <w:p>
+            <w:pPr>
+              <w:spacing w:after="0" w:line="240" w:lineRule="auto"/>
+              <w:rPr>
+                <w:rFonts w:ascii="Cambria" w:eastAsia="Times New Roman" w:hAnsi="Cambria" w:cs="Times New Roman"/>
+                <w:color w:val="ED7D31" w:themeColor="accent2"/>
+                <w:sz w:val="24"/>
+                <w:szCs w:val="24"/>
+                <w:lang w:eastAsia="en-SG"/>
+              </w:rPr>
+            </w:pPr>
+            <w:r>
+              <w:rPr>
+                <w:rFonts w:ascii="Cambria" w:eastAsia="Times New Roman" w:hAnsi="Cambria" w:cs="Times New Roman"/>
+                <w:color w:val="ED7D31" w:themeColor="accent2"/>
+                <w:sz w:val="24"/>
+                <w:szCs w:val="24"/>
+                <w:lang w:eastAsia="en-SG"/>
+              </w:rPr>
+              <w:t>1</w:t>
+            </w:r>
+          </w:p>
+        </w:tc>
+        <w:tc>
+          <w:tcPr>
+            <w:tcW w:w="0" w:type="auto"/>
+            <w:shd w:val="clear" w:color="auto" w:fill="auto"/>
+            <w:tcMar>
+              <w:top w:w="72" w:type="dxa"/>
+              <w:left w:w="144" w:type="dxa"/>
+              <w:bottom w:w="72" w:type="dxa"/>
+              <w:right w:w="144" w:type="dxa"/>
+            </w:tcMar>
+            <w:hideMark/>
+          </w:tcPr>
+          <w:p>
+            <w:pPr>
+              <w:spacing w:after="0" w:line="240" w:lineRule="auto"/>
+              <w:rPr>
+                <w:rFonts w:ascii="Cambria" w:eastAsia="Times New Roman" w:hAnsi="Cambria" w:cs="Times New Roman"/>
+                <w:color w:val="ED7D31" w:themeColor="accent2"/>
+                <w:sz w:val="24"/>
+                <w:szCs w:val="24"/>
+                <w:lang w:eastAsia="en-SG"/>
+              </w:rPr>
+            </w:pPr>
+            <w:r>
+              <w:rPr>
+                <w:rFonts w:ascii="Cambria" w:eastAsia="Times New Roman" w:hAnsi="Cambria" w:cs="Times New Roman"/>
+                <w:color w:val="ED7D31" w:themeColor="accent2"/>
+                <w:sz w:val="24"/>
+                <w:szCs w:val="24"/>
+                <w:lang w:eastAsia="en-SG"/>
+              </w:rPr>
+              <w:t>0</w:t>
+            </w:r>
+          </w:p>
+        </w:tc>
+        <w:tc>
+          <w:tcPr>
+            <w:tcW w:w="0" w:type="auto"/>
+            <w:shd w:val="clear" w:color="auto" w:fill="auto"/>
+            <w:tcMar>
+              <w:top w:w="72" w:type="dxa"/>
+              <w:left w:w="144" w:type="dxa"/>
+              <w:bottom w:w="72" w:type="dxa"/>
+              <w:right w:w="144" w:type="dxa"/>
+            </w:tcMar>
+            <w:hideMark/>
+          </w:tcPr>
+          <w:p>
+            <w:pPr>
+              <w:spacing w:after="0" w:line="240" w:lineRule="auto"/>
+              <w:rPr>
+                <w:rFonts w:ascii="Cambria" w:eastAsia="Times New Roman" w:hAnsi="Cambria" w:cs="Times New Roman"/>
+                <w:color w:val="ED7D31" w:themeColor="accent2"/>
+                <w:sz w:val="24"/>
+                <w:szCs w:val="24"/>
+                <w:lang w:eastAsia="en-SG"/>
+              </w:rPr>
+            </w:pPr>
+            <w:r>
+              <w:rPr>
+                <w:rFonts w:ascii="Cambria" w:eastAsia="Times New Roman" w:hAnsi="Cambria" w:cs="Times New Roman"/>
+                <w:color w:val="ED7D31" w:themeColor="accent2"/>
+                <w:sz w:val="24"/>
+                <w:szCs w:val="24"/>
+                <w:lang w:eastAsia="en-SG"/>
+              </w:rPr>
+              <w:t>1</w:t>
+            </w:r>
+          </w:p>
+        </w:tc>
+        <w:tc>
+          <w:tcPr>
+            <w:tcW w:w="0" w:type="auto"/>
+            <w:shd w:val="clear" w:color="auto" w:fill="auto"/>
+            <w:tcMar>
+              <w:top w:w="72" w:type="dxa"/>
+              <w:left w:w="144" w:type="dxa"/>
+              <w:bottom w:w="72" w:type="dxa"/>
+              <w:right w:w="144" w:type="dxa"/>
+            </w:tcMar>
+            <w:hideMark/>
+          </w:tcPr>
+          <w:p>
+            <w:pPr>
+              <w:spacing w:after="0" w:line="240" w:lineRule="auto"/>
+              <w:rPr>
+                <w:rFonts w:ascii="Cambria" w:eastAsia="Times New Roman" w:hAnsi="Cambria" w:cs="Times New Roman"/>
+                <w:color w:val="ED7D31" w:themeColor="accent2"/>
+                <w:sz w:val="24"/>
+                <w:szCs w:val="24"/>
+                <w:lang w:eastAsia="en-SG"/>
+              </w:rPr>
+            </w:pPr>
+            <w:r>
+              <w:rPr>
+                <w:rFonts w:ascii="Cambria" w:eastAsia="Times New Roman" w:hAnsi="Cambria" w:cs="Times New Roman"/>
+                <w:color w:val="ED7D31" w:themeColor="accent2"/>
+                <w:sz w:val="24"/>
+                <w:szCs w:val="24"/>
+                <w:lang w:eastAsia="en-SG"/>
+              </w:rPr>
+              <w:t>1</w:t>
+            </w:r>
+          </w:p>
+        </w:tc>
+        <w:tc>
+          <w:tcPr>
+            <w:tcW w:w="0" w:type="auto"/>
+            <w:shd w:val="clear" w:color="auto" w:fill="8EAADB" w:themeFill="accent1" w:themeFillTint="99"/>
+            <w:tcMar>
+              <w:top w:w="72" w:type="dxa"/>
+              <w:left w:w="144" w:type="dxa"/>
+              <w:bottom w:w="72" w:type="dxa"/>
+              <w:right w:w="144" w:type="dxa"/>
+            </w:tcMar>
+            <w:hideMark/>
+          </w:tcPr>
+          <w:p>
+            <w:pPr>
+              <w:spacing w:after="0" w:line="240" w:lineRule="auto"/>
+              <w:rPr>
+                <w:rFonts w:ascii="Cambria" w:eastAsia="Times New Roman" w:hAnsi="Cambria" w:cs="Times New Roman"/>
+                <w:color w:val="ED7D31" w:themeColor="accent2"/>
+                <w:sz w:val="24"/>
+                <w:szCs w:val="24"/>
+                <w:lang w:eastAsia="en-SG"/>
+              </w:rPr>
+            </w:pPr>
+            <w:r>
+              <w:rPr>
+                <w:rFonts w:ascii="Cambria" w:eastAsia="Times New Roman" w:hAnsi="Cambria" w:cs="Times New Roman"/>
+                <w:color w:val="ED7D31" w:themeColor="accent2"/>
+                <w:sz w:val="24"/>
+                <w:szCs w:val="24"/>
+                <w:lang w:eastAsia="en-SG"/>
+              </w:rPr>
+              <w:t>1</w:t>
+            </w:r>
+          </w:p>
+        </w:tc>
+        <w:tc>
+          <w:tcPr>
+            <w:tcW w:w="0" w:type="auto"/>
+            <w:shd w:val="clear" w:color="auto" w:fill="8EAADB" w:themeFill="accent1" w:themeFillTint="99"/>
+            <w:tcMar>
+              <w:top w:w="72" w:type="dxa"/>
+              <w:left w:w="144" w:type="dxa"/>
+              <w:bottom w:w="72" w:type="dxa"/>
+              <w:right w:w="144" w:type="dxa"/>
+            </w:tcMar>
+            <w:hideMark/>
+          </w:tcPr>
+          <w:p>
+            <w:pPr>
+              <w:spacing w:after="0" w:line="240" w:lineRule="auto"/>
+              <w:rPr>
+                <w:rFonts w:ascii="Cambria" w:eastAsia="Times New Roman" w:hAnsi="Cambria" w:cs="Times New Roman"/>
+                <w:color w:val="ED7D31" w:themeColor="accent2"/>
+                <w:sz w:val="24"/>
+                <w:szCs w:val="24"/>
+                <w:lang w:eastAsia="en-SG"/>
+              </w:rPr>
+            </w:pPr>
+            <w:r>
+              <w:rPr>
+                <w:rFonts w:ascii="Cambria" w:eastAsia="Times New Roman" w:hAnsi="Cambria" w:cs="Times New Roman"/>
+                <w:color w:val="ED7D31" w:themeColor="accent2"/>
+                <w:sz w:val="24"/>
+                <w:szCs w:val="24"/>
+                <w:lang w:eastAsia="en-SG"/>
+              </w:rPr>
+              <w:t>0</w:t>
+            </w:r>
+          </w:p>
+        </w:tc>
+        <w:tc>
+          <w:tcPr>
+            <w:tcW w:w="0" w:type="auto"/>
+            <w:shd w:val="clear" w:color="auto" w:fill="8EAADB" w:themeFill="accent1" w:themeFillTint="99"/>
+            <w:tcMar>
+              <w:top w:w="72" w:type="dxa"/>
+              <w:left w:w="144" w:type="dxa"/>
+              <w:bottom w:w="72" w:type="dxa"/>
+              <w:right w:w="144" w:type="dxa"/>
+            </w:tcMar>
+            <w:hideMark/>
+          </w:tcPr>
+          <w:p>
+            <w:pPr>
+              <w:spacing w:after="0" w:line="240" w:lineRule="auto"/>
+              <w:rPr>
+                <w:rFonts w:ascii="Cambria" w:eastAsia="Times New Roman" w:hAnsi="Cambria" w:cs="Times New Roman"/>
+                <w:color w:val="ED7D31" w:themeColor="accent2"/>
+                <w:sz w:val="24"/>
+                <w:szCs w:val="24"/>
+                <w:lang w:eastAsia="en-SG"/>
+              </w:rPr>
+            </w:pPr>
+            <w:r>
+              <w:rPr>
+                <w:rFonts w:ascii="Cambria" w:eastAsia="Times New Roman" w:hAnsi="Cambria" w:cs="Times New Roman"/>
+                <w:color w:val="ED7D31" w:themeColor="accent2"/>
+                <w:sz w:val="24"/>
+                <w:szCs w:val="24"/>
+                <w:lang w:eastAsia="en-SG"/>
+              </w:rPr>
+              <w:t>0</w:t>
+            </w:r>
+          </w:p>
+        </w:tc>
+        <w:tc>
+          <w:tcPr>
+            <w:tcW w:w="0" w:type="auto"/>
+            <w:shd w:val="clear" w:color="auto" w:fill="8EAADB" w:themeFill="accent1" w:themeFillTint="99"/>
+            <w:tcMar>
+              <w:top w:w="72" w:type="dxa"/>
+              <w:left w:w="144" w:type="dxa"/>
+              <w:bottom w:w="72" w:type="dxa"/>
+              <w:right w:w="144" w:type="dxa"/>
+            </w:tcMar>
+            <w:hideMark/>
+          </w:tcPr>
+          <w:p>
+            <w:pPr>
+              <w:spacing w:after="0" w:line="240" w:lineRule="auto"/>
+              <w:rPr>
+                <w:rFonts w:ascii="Cambria" w:eastAsia="Times New Roman" w:hAnsi="Cambria" w:cs="Times New Roman"/>
+                <w:color w:val="ED7D31" w:themeColor="accent2"/>
+                <w:sz w:val="24"/>
+                <w:szCs w:val="24"/>
+                <w:lang w:eastAsia="en-SG"/>
+              </w:rPr>
+            </w:pPr>
+            <w:r>
+              <w:rPr>
+                <w:rFonts w:ascii="Cambria" w:eastAsia="Times New Roman" w:hAnsi="Cambria" w:cs="Times New Roman"/>
+                <w:color w:val="ED7D31" w:themeColor="accent2"/>
+                <w:sz w:val="24"/>
+                <w:szCs w:val="24"/>
+                <w:lang w:eastAsia="en-SG"/>
+              </w:rPr>
+              <w:t>0</w:t>
+            </w:r>
+          </w:p>
+        </w:tc>
+        <w:tc>
+          <w:tcPr>
+            <w:tcW w:w="0" w:type="auto"/>
+            <w:shd w:val="clear" w:color="auto" w:fill="265991"/>
+            <w:tcMar>
+              <w:top w:w="72" w:type="dxa"/>
+              <w:left w:w="144" w:type="dxa"/>
+              <w:bottom w:w="72" w:type="dxa"/>
+              <w:right w:w="144" w:type="dxa"/>
+            </w:tcMar>
+            <w:hideMark/>
+          </w:tcPr>
+          <w:p>
+            <w:pPr>
+              <w:spacing w:after="0" w:line="240" w:lineRule="auto"/>
+              <w:rPr>
+                <w:rFonts w:ascii="Arial" w:eastAsia="Times New Roman" w:hAnsi="Arial" w:cs="Arial"/>
+                <w:sz w:val="36"/>
+                <w:szCs w:val="36"/>
+                <w:lang w:eastAsia="en-SG"/>
+              </w:rPr>
+            </w:pPr>
+            <w:r>
+              <w:rPr>
+                <w:rFonts w:ascii="Century Gothic" w:eastAsia="Times New Roman" w:hAnsi="Century Gothic" w:cs="Arial"/>
+                <w:b/>
+                <w:bCs/>
+                <w:color w:val="FFFFFF" w:themeColor="light1"/>
+                <w:kern w:val="24"/>
+                <w:sz w:val="36"/>
+                <w:szCs w:val="36"/>
+                <w:lang w:eastAsia="en-SG"/>
+              </w:rPr>
+              <w:t>binary</w:t>
+            </w:r>
+          </w:p>
+        </w:tc>
+      </w:tr>
+      <w:tr>
+        <w:trPr>
+          <w:trHeight w:val="584"/>
+        </w:trPr>
+        <w:tc>
+          <w:tcPr>
+            <w:tcW w:w="0" w:type="auto"/>
+            <w:shd w:val="clear" w:color="auto" w:fill="auto"/>
+            <w:tcMar>
+              <w:top w:w="72" w:type="dxa"/>
+              <w:left w:w="144" w:type="dxa"/>
+              <w:bottom w:w="72" w:type="dxa"/>
+              <w:right w:w="144" w:type="dxa"/>
+            </w:tcMar>
+            <w:hideMark/>
+          </w:tcPr>
+          <w:p>
+            <w:pPr>
+              <w:spacing w:after="0" w:line="240" w:lineRule="auto"/>
+              <w:rPr>
+                <w:rFonts w:ascii="Cambria" w:eastAsia="Times New Roman" w:hAnsi="Cambria" w:cs="Arial"/>
+                <w:color w:val="00B050"/>
+                <w:sz w:val="24"/>
+                <w:szCs w:val="24"/>
+                <w:lang w:eastAsia="en-SG"/>
+              </w:rPr>
+            </w:pPr>
+            <w:r>
+              <w:rPr>
+                <w:rFonts w:ascii="Cambria" w:eastAsia="Times New Roman" w:hAnsi="Cambria" w:cs="Arial"/>
+                <w:color w:val="00B050"/>
+                <w:sz w:val="24"/>
+                <w:szCs w:val="24"/>
+                <w:lang w:eastAsia="en-SG"/>
+              </w:rPr>
+              <w:t>0</w:t>
+            </w:r>
+          </w:p>
+        </w:tc>
+        <w:tc>
+          <w:tcPr>
+            <w:tcW w:w="0" w:type="auto"/>
+            <w:shd w:val="clear" w:color="auto" w:fill="auto"/>
+            <w:tcMar>
+              <w:top w:w="72" w:type="dxa"/>
+              <w:left w:w="144" w:type="dxa"/>
+              <w:bottom w:w="72" w:type="dxa"/>
+              <w:right w:w="144" w:type="dxa"/>
+            </w:tcMar>
+            <w:hideMark/>
+          </w:tcPr>
+          <w:p>
+            <w:pPr>
+              <w:spacing w:after="0" w:line="240" w:lineRule="auto"/>
+              <w:rPr>
+                <w:rFonts w:ascii="Cambria" w:eastAsia="Times New Roman" w:hAnsi="Cambria" w:cs="Times New Roman"/>
+                <w:color w:val="00B050"/>
+                <w:sz w:val="24"/>
+                <w:szCs w:val="24"/>
+                <w:lang w:eastAsia="en-SG"/>
+              </w:rPr>
+            </w:pPr>
+            <w:r>
+              <w:rPr>
+                <w:rFonts w:ascii="Cambria" w:eastAsia="Times New Roman" w:hAnsi="Cambria" w:cs="Times New Roman"/>
+                <w:color w:val="00B050"/>
+                <w:sz w:val="24"/>
+                <w:szCs w:val="24"/>
+                <w:lang w:eastAsia="en-SG"/>
+              </w:rPr>
+              <w:t>1</w:t>
+            </w:r>
+          </w:p>
+        </w:tc>
+        <w:tc>
+          <w:tcPr>
+            <w:tcW w:w="0" w:type="auto"/>
+            <w:shd w:val="clear" w:color="auto" w:fill="auto"/>
+            <w:tcMar>
+              <w:top w:w="72" w:type="dxa"/>
+              <w:left w:w="144" w:type="dxa"/>
+              <w:bottom w:w="72" w:type="dxa"/>
+              <w:right w:w="144" w:type="dxa"/>
+            </w:tcMar>
+            <w:hideMark/>
+          </w:tcPr>
+          <w:p>
+            <w:pPr>
+              <w:spacing w:after="0" w:line="240" w:lineRule="auto"/>
+              <w:rPr>
+                <w:rFonts w:ascii="Cambria" w:eastAsia="Times New Roman" w:hAnsi="Cambria" w:cs="Times New Roman"/>
+                <w:color w:val="00B050"/>
+                <w:sz w:val="24"/>
+                <w:szCs w:val="24"/>
+                <w:lang w:eastAsia="en-SG"/>
+              </w:rPr>
+            </w:pPr>
+            <w:r>
+              <w:rPr>
+                <w:rFonts w:ascii="Cambria" w:eastAsia="Times New Roman" w:hAnsi="Cambria" w:cs="Times New Roman"/>
+                <w:color w:val="00B050"/>
+                <w:sz w:val="24"/>
+                <w:szCs w:val="24"/>
+                <w:lang w:eastAsia="en-SG"/>
+              </w:rPr>
+              <w:t>0</w:t>
+            </w:r>
+          </w:p>
+        </w:tc>
+        <w:tc>
+          <w:tcPr>
+            <w:tcW w:w="0" w:type="auto"/>
+            <w:shd w:val="clear" w:color="auto" w:fill="auto"/>
+            <w:tcMar>
+              <w:top w:w="72" w:type="dxa"/>
+              <w:left w:w="144" w:type="dxa"/>
+              <w:bottom w:w="72" w:type="dxa"/>
+              <w:right w:w="144" w:type="dxa"/>
+            </w:tcMar>
+            <w:hideMark/>
+          </w:tcPr>
+          <w:p>
+            <w:pPr>
+              <w:spacing w:after="0" w:line="240" w:lineRule="auto"/>
+              <w:rPr>
+                <w:rFonts w:ascii="Cambria" w:eastAsia="Times New Roman" w:hAnsi="Cambria" w:cs="Times New Roman"/>
+                <w:color w:val="00B050"/>
+                <w:sz w:val="24"/>
+                <w:szCs w:val="24"/>
+                <w:lang w:eastAsia="en-SG"/>
+              </w:rPr>
+            </w:pPr>
+            <w:r>
+              <w:rPr>
+                <w:rFonts w:ascii="Cambria" w:eastAsia="Times New Roman" w:hAnsi="Cambria" w:cs="Times New Roman"/>
+                <w:color w:val="00B050"/>
+                <w:sz w:val="24"/>
+                <w:szCs w:val="24"/>
+                <w:lang w:eastAsia="en-SG"/>
+              </w:rPr>
+              <w:t>0</w:t>
+            </w:r>
+          </w:p>
+        </w:tc>
+        <w:tc>
+          <w:tcPr>
+            <w:tcW w:w="0" w:type="auto"/>
+            <w:shd w:val="clear" w:color="auto" w:fill="auto"/>
+            <w:tcMar>
+              <w:top w:w="72" w:type="dxa"/>
+              <w:left w:w="144" w:type="dxa"/>
+              <w:bottom w:w="72" w:type="dxa"/>
+              <w:right w:w="144" w:type="dxa"/>
+            </w:tcMar>
+            <w:hideMark/>
+          </w:tcPr>
+          <w:p>
+            <w:pPr>
+              <w:spacing w:after="0" w:line="240" w:lineRule="auto"/>
+              <w:rPr>
+                <w:rFonts w:ascii="Cambria" w:eastAsia="Times New Roman" w:hAnsi="Cambria" w:cs="Times New Roman"/>
+                <w:color w:val="00B050"/>
+                <w:sz w:val="24"/>
+                <w:szCs w:val="24"/>
+                <w:lang w:eastAsia="en-SG"/>
+              </w:rPr>
+            </w:pPr>
+            <w:r>
+              <w:rPr>
+                <w:rFonts w:ascii="Cambria" w:eastAsia="Times New Roman" w:hAnsi="Cambria" w:cs="Times New Roman"/>
+                <w:color w:val="00B050"/>
+                <w:sz w:val="24"/>
+                <w:szCs w:val="24"/>
+                <w:lang w:eastAsia="en-SG"/>
+              </w:rPr>
+              <w:t>1</w:t>
+            </w:r>
+          </w:p>
+        </w:tc>
+        <w:tc>
+          <w:tcPr>
+            <w:tcW w:w="0" w:type="auto"/>
+            <w:shd w:val="clear" w:color="auto" w:fill="auto"/>
+            <w:tcMar>
+              <w:top w:w="72" w:type="dxa"/>
+              <w:left w:w="144" w:type="dxa"/>
+              <w:bottom w:w="72" w:type="dxa"/>
+              <w:right w:w="144" w:type="dxa"/>
+            </w:tcMar>
+            <w:hideMark/>
+          </w:tcPr>
+          <w:p>
+            <w:pPr>
+              <w:spacing w:after="0" w:line="240" w:lineRule="auto"/>
+              <w:rPr>
+                <w:rFonts w:ascii="Cambria" w:eastAsia="Times New Roman" w:hAnsi="Cambria" w:cs="Times New Roman"/>
+                <w:color w:val="00B050"/>
+                <w:sz w:val="24"/>
+                <w:szCs w:val="24"/>
+                <w:lang w:eastAsia="en-SG"/>
+              </w:rPr>
+            </w:pPr>
+            <w:r>
+              <w:rPr>
+                <w:rFonts w:ascii="Cambria" w:eastAsia="Times New Roman" w:hAnsi="Cambria" w:cs="Times New Roman"/>
+                <w:color w:val="00B050"/>
+                <w:sz w:val="24"/>
+                <w:szCs w:val="24"/>
+                <w:lang w:eastAsia="en-SG"/>
+              </w:rPr>
+              <w:t>1</w:t>
+            </w:r>
+          </w:p>
+        </w:tc>
+        <w:tc>
+          <w:tcPr>
+            <w:tcW w:w="0" w:type="auto"/>
+            <w:shd w:val="clear" w:color="auto" w:fill="8EAADB" w:themeFill="accent1" w:themeFillTint="99"/>
+            <w:tcMar>
+              <w:top w:w="72" w:type="dxa"/>
+              <w:left w:w="144" w:type="dxa"/>
+              <w:bottom w:w="72" w:type="dxa"/>
+              <w:right w:w="144" w:type="dxa"/>
+            </w:tcMar>
+            <w:hideMark/>
+          </w:tcPr>
+          <w:p>
+            <w:pPr>
+              <w:spacing w:after="0" w:line="240" w:lineRule="auto"/>
+              <w:rPr>
+                <w:rFonts w:ascii="Cambria" w:eastAsia="Times New Roman" w:hAnsi="Cambria" w:cs="Times New Roman"/>
+                <w:color w:val="00B050"/>
+                <w:sz w:val="24"/>
+                <w:szCs w:val="24"/>
+                <w:lang w:eastAsia="en-SG"/>
+              </w:rPr>
+            </w:pPr>
+            <w:r>
+              <w:rPr>
+                <w:rFonts w:ascii="Cambria" w:eastAsia="Times New Roman" w:hAnsi="Cambria" w:cs="Times New Roman"/>
+                <w:color w:val="00B050"/>
+                <w:sz w:val="24"/>
+                <w:szCs w:val="24"/>
+                <w:lang w:eastAsia="en-SG"/>
+              </w:rPr>
+              <w:t>1</w:t>
+            </w:r>
+          </w:p>
+        </w:tc>
+        <w:tc>
+          <w:tcPr>
+            <w:tcW w:w="0" w:type="auto"/>
+            <w:shd w:val="clear" w:color="auto" w:fill="8EAADB" w:themeFill="accent1" w:themeFillTint="99"/>
+            <w:tcMar>
+              <w:top w:w="72" w:type="dxa"/>
+              <w:left w:w="144" w:type="dxa"/>
+              <w:bottom w:w="72" w:type="dxa"/>
+              <w:right w:w="144" w:type="dxa"/>
+            </w:tcMar>
+            <w:hideMark/>
+          </w:tcPr>
+          <w:p>
+            <w:pPr>
+              <w:spacing w:after="0" w:line="240" w:lineRule="auto"/>
+              <w:rPr>
+                <w:rFonts w:ascii="Cambria" w:eastAsia="Times New Roman" w:hAnsi="Cambria" w:cs="Times New Roman"/>
+                <w:color w:val="00B050"/>
+                <w:sz w:val="24"/>
+                <w:szCs w:val="24"/>
+                <w:lang w:eastAsia="en-SG"/>
+              </w:rPr>
+            </w:pPr>
+            <w:r>
+              <w:rPr>
+                <w:rFonts w:ascii="Cambria" w:eastAsia="Times New Roman" w:hAnsi="Cambria" w:cs="Times New Roman"/>
+                <w:color w:val="00B050"/>
+                <w:sz w:val="24"/>
+                <w:szCs w:val="24"/>
+                <w:lang w:eastAsia="en-SG"/>
+              </w:rPr>
+              <w:t>0</w:t>
+            </w:r>
+          </w:p>
+        </w:tc>
+        <w:tc>
+          <w:tcPr>
+            <w:tcW w:w="0" w:type="auto"/>
+            <w:shd w:val="clear" w:color="auto" w:fill="auto"/>
+            <w:tcMar>
+              <w:top w:w="72" w:type="dxa"/>
+              <w:left w:w="144" w:type="dxa"/>
+              <w:bottom w:w="72" w:type="dxa"/>
+              <w:right w:w="144" w:type="dxa"/>
+            </w:tcMar>
+            <w:hideMark/>
+          </w:tcPr>
+          <w:p>
+            <w:pPr>
+              <w:spacing w:after="0" w:line="240" w:lineRule="auto"/>
+              <w:rPr>
+                <w:rFonts w:ascii="Cambria" w:eastAsia="Times New Roman" w:hAnsi="Cambria" w:cs="Times New Roman"/>
+                <w:color w:val="00B050"/>
+                <w:sz w:val="24"/>
+                <w:szCs w:val="24"/>
+                <w:lang w:eastAsia="en-SG"/>
+              </w:rPr>
+            </w:pPr>
+          </w:p>
+        </w:tc>
+        <w:tc>
+          <w:tcPr>
+            <w:tcW w:w="0" w:type="auto"/>
+            <w:shd w:val="clear" w:color="auto" w:fill="auto"/>
+            <w:tcMar>
+              <w:top w:w="72" w:type="dxa"/>
+              <w:left w:w="144" w:type="dxa"/>
+              <w:bottom w:w="72" w:type="dxa"/>
+              <w:right w:w="144" w:type="dxa"/>
+            </w:tcMar>
+            <w:hideMark/>
+          </w:tcPr>
+          <w:p>
+            <w:pPr>
+              <w:spacing w:after="0" w:line="240" w:lineRule="auto"/>
+              <w:rPr>
+                <w:rFonts w:ascii="Cambria" w:eastAsia="Times New Roman" w:hAnsi="Cambria" w:cs="Times New Roman"/>
+                <w:color w:val="00B050"/>
+                <w:sz w:val="24"/>
+                <w:szCs w:val="24"/>
+                <w:lang w:eastAsia="en-SG"/>
+              </w:rPr>
+            </w:pPr>
+            <w:r>
+              <w:rPr>
+                <w:rFonts w:ascii="Cambria" w:eastAsia="Times New Roman" w:hAnsi="Cambria" w:cs="Times New Roman"/>
+                <w:color w:val="00B050"/>
+                <w:sz w:val="24"/>
+                <w:szCs w:val="24"/>
+                <w:lang w:eastAsia="en-SG"/>
+              </w:rPr>
+              <w:t>0</w:t>
+            </w:r>
+          </w:p>
+        </w:tc>
+        <w:tc>
+          <w:tcPr>
+            <w:tcW w:w="0" w:type="auto"/>
+            <w:shd w:val="clear" w:color="auto" w:fill="auto"/>
+            <w:tcMar>
+              <w:top w:w="72" w:type="dxa"/>
+              <w:left w:w="144" w:type="dxa"/>
+              <w:bottom w:w="72" w:type="dxa"/>
+              <w:right w:w="144" w:type="dxa"/>
+            </w:tcMar>
+            <w:hideMark/>
+          </w:tcPr>
+          <w:p>
+            <w:pPr>
+              <w:spacing w:after="0" w:line="240" w:lineRule="auto"/>
+              <w:rPr>
+                <w:rFonts w:ascii="Cambria" w:eastAsia="Times New Roman" w:hAnsi="Cambria" w:cs="Times New Roman"/>
+                <w:color w:val="00B050"/>
+                <w:sz w:val="24"/>
+                <w:szCs w:val="24"/>
+                <w:lang w:eastAsia="en-SG"/>
+              </w:rPr>
+            </w:pPr>
+            <w:r>
+              <w:rPr>
+                <w:rFonts w:ascii="Cambria" w:eastAsia="Times New Roman" w:hAnsi="Cambria" w:cs="Times New Roman"/>
+                <w:color w:val="00B050"/>
+                <w:sz w:val="24"/>
+                <w:szCs w:val="24"/>
+                <w:lang w:eastAsia="en-SG"/>
+              </w:rPr>
+              <w:t>1</w:t>
+            </w:r>
+          </w:p>
+        </w:tc>
+        <w:tc>
+          <w:tcPr>
+            <w:tcW w:w="0" w:type="auto"/>
+            <w:shd w:val="clear" w:color="auto" w:fill="auto"/>
+            <w:tcMar>
+              <w:top w:w="72" w:type="dxa"/>
+              <w:left w:w="144" w:type="dxa"/>
+              <w:bottom w:w="72" w:type="dxa"/>
+              <w:right w:w="144" w:type="dxa"/>
+            </w:tcMar>
+            <w:hideMark/>
+          </w:tcPr>
+          <w:p>
+            <w:pPr>
+              <w:spacing w:after="0" w:line="240" w:lineRule="auto"/>
+              <w:rPr>
+                <w:rFonts w:ascii="Cambria" w:eastAsia="Times New Roman" w:hAnsi="Cambria" w:cs="Times New Roman"/>
+                <w:color w:val="00B050"/>
+                <w:sz w:val="24"/>
+                <w:szCs w:val="24"/>
+                <w:lang w:eastAsia="en-SG"/>
+              </w:rPr>
+            </w:pPr>
+            <w:r>
+              <w:rPr>
+                <w:rFonts w:ascii="Cambria" w:eastAsia="Times New Roman" w:hAnsi="Cambria" w:cs="Times New Roman"/>
+                <w:color w:val="00B050"/>
+                <w:sz w:val="24"/>
+                <w:szCs w:val="24"/>
+                <w:lang w:eastAsia="en-SG"/>
+              </w:rPr>
+              <w:t>0</w:t>
+            </w:r>
+          </w:p>
+        </w:tc>
+        <w:tc>
+          <w:tcPr>
+            <w:tcW w:w="0" w:type="auto"/>
+            <w:shd w:val="clear" w:color="auto" w:fill="auto"/>
+            <w:tcMar>
+              <w:top w:w="72" w:type="dxa"/>
+              <w:left w:w="144" w:type="dxa"/>
+              <w:bottom w:w="72" w:type="dxa"/>
+              <w:right w:w="144" w:type="dxa"/>
+            </w:tcMar>
+            <w:hideMark/>
+          </w:tcPr>
+          <w:p>
+            <w:pPr>
+              <w:spacing w:after="0" w:line="240" w:lineRule="auto"/>
+              <w:rPr>
+                <w:rFonts w:ascii="Cambria" w:eastAsia="Times New Roman" w:hAnsi="Cambria" w:cs="Times New Roman"/>
+                <w:color w:val="00B050"/>
+                <w:sz w:val="24"/>
+                <w:szCs w:val="24"/>
+                <w:lang w:eastAsia="en-SG"/>
+              </w:rPr>
+            </w:pPr>
+            <w:r>
+              <w:rPr>
+                <w:rFonts w:ascii="Cambria" w:eastAsia="Times New Roman" w:hAnsi="Cambria" w:cs="Times New Roman"/>
+                <w:color w:val="00B050"/>
+                <w:sz w:val="24"/>
+                <w:szCs w:val="24"/>
+                <w:lang w:eastAsia="en-SG"/>
+              </w:rPr>
+              <w:t>0</w:t>
+            </w:r>
+          </w:p>
+        </w:tc>
+        <w:tc>
+          <w:tcPr>
+            <w:tcW w:w="0" w:type="auto"/>
+            <w:shd w:val="clear" w:color="auto" w:fill="8EAADB" w:themeFill="accent1" w:themeFillTint="99"/>
+            <w:tcMar>
+              <w:top w:w="72" w:type="dxa"/>
+              <w:left w:w="144" w:type="dxa"/>
+              <w:bottom w:w="72" w:type="dxa"/>
+              <w:right w:w="144" w:type="dxa"/>
+            </w:tcMar>
+            <w:hideMark/>
+          </w:tcPr>
+          <w:p>
+            <w:pPr>
+              <w:spacing w:after="0" w:line="240" w:lineRule="auto"/>
+              <w:rPr>
+                <w:rFonts w:ascii="Cambria" w:eastAsia="Times New Roman" w:hAnsi="Cambria" w:cs="Times New Roman"/>
+                <w:color w:val="00B050"/>
+                <w:sz w:val="24"/>
+                <w:szCs w:val="24"/>
+                <w:lang w:eastAsia="en-SG"/>
+              </w:rPr>
+            </w:pPr>
+            <w:r>
+              <w:rPr>
+                <w:rFonts w:ascii="Cambria" w:eastAsia="Times New Roman" w:hAnsi="Cambria" w:cs="Times New Roman"/>
+                <w:color w:val="00B050"/>
+                <w:sz w:val="24"/>
+                <w:szCs w:val="24"/>
+                <w:lang w:eastAsia="en-SG"/>
+              </w:rPr>
+              <w:t>1</w:t>
+            </w:r>
+          </w:p>
+        </w:tc>
+        <w:tc>
+          <w:tcPr>
+            <w:tcW w:w="0" w:type="auto"/>
+            <w:shd w:val="clear" w:color="auto" w:fill="8EAADB" w:themeFill="accent1" w:themeFillTint="99"/>
+            <w:tcMar>
+              <w:top w:w="72" w:type="dxa"/>
+              <w:left w:w="144" w:type="dxa"/>
+              <w:bottom w:w="72" w:type="dxa"/>
+              <w:right w:w="144" w:type="dxa"/>
+            </w:tcMar>
+            <w:hideMark/>
+          </w:tcPr>
+          <w:p>
+            <w:pPr>
+              <w:spacing w:after="0" w:line="240" w:lineRule="auto"/>
+              <w:rPr>
+                <w:rFonts w:ascii="Cambria" w:eastAsia="Times New Roman" w:hAnsi="Cambria" w:cs="Times New Roman"/>
+                <w:color w:val="00B050"/>
+                <w:sz w:val="24"/>
+                <w:szCs w:val="24"/>
+                <w:lang w:eastAsia="en-SG"/>
+              </w:rPr>
+            </w:pPr>
+            <w:r>
+              <w:rPr>
+                <w:rFonts w:ascii="Cambria" w:eastAsia="Times New Roman" w:hAnsi="Cambria" w:cs="Times New Roman"/>
+                <w:color w:val="00B050"/>
+                <w:sz w:val="24"/>
+                <w:szCs w:val="24"/>
+                <w:lang w:eastAsia="en-SG"/>
+              </w:rPr>
+              <w:t>0</w:t>
+            </w:r>
+          </w:p>
+        </w:tc>
+        <w:tc>
+          <w:tcPr>
+            <w:tcW w:w="0" w:type="auto"/>
+            <w:shd w:val="clear" w:color="auto" w:fill="8EAADB" w:themeFill="accent1" w:themeFillTint="99"/>
+            <w:tcMar>
+              <w:top w:w="72" w:type="dxa"/>
+              <w:left w:w="144" w:type="dxa"/>
+              <w:bottom w:w="72" w:type="dxa"/>
+              <w:right w:w="144" w:type="dxa"/>
+            </w:tcMar>
+            <w:hideMark/>
+          </w:tcPr>
+          <w:p>
+            <w:pPr>
+              <w:spacing w:after="0" w:line="240" w:lineRule="auto"/>
+              <w:rPr>
+                <w:rFonts w:ascii="Cambria" w:eastAsia="Times New Roman" w:hAnsi="Cambria" w:cs="Times New Roman"/>
+                <w:color w:val="00B050"/>
+                <w:sz w:val="24"/>
+                <w:szCs w:val="24"/>
+                <w:lang w:eastAsia="en-SG"/>
+              </w:rPr>
+            </w:pPr>
+            <w:r>
+              <w:rPr>
+                <w:rFonts w:ascii="Cambria" w:eastAsia="Times New Roman" w:hAnsi="Cambria" w:cs="Times New Roman"/>
+                <w:color w:val="00B050"/>
+                <w:sz w:val="24"/>
+                <w:szCs w:val="24"/>
+                <w:lang w:eastAsia="en-SG"/>
+              </w:rPr>
+              <w:t>0</w:t>
+            </w:r>
+          </w:p>
+        </w:tc>
+        <w:tc>
+          <w:tcPr>
+            <w:tcW w:w="0" w:type="auto"/>
+            <w:shd w:val="clear" w:color="auto" w:fill="8EAADB" w:themeFill="accent1" w:themeFillTint="99"/>
+            <w:tcMar>
+              <w:top w:w="72" w:type="dxa"/>
+              <w:left w:w="144" w:type="dxa"/>
+              <w:bottom w:w="72" w:type="dxa"/>
+              <w:right w:w="144" w:type="dxa"/>
+            </w:tcMar>
+            <w:hideMark/>
+          </w:tcPr>
+          <w:p>
+            <w:pPr>
+              <w:spacing w:after="0" w:line="240" w:lineRule="auto"/>
+              <w:rPr>
+                <w:rFonts w:ascii="Cambria" w:eastAsia="Times New Roman" w:hAnsi="Cambria" w:cs="Times New Roman"/>
+                <w:color w:val="00B050"/>
+                <w:sz w:val="24"/>
+                <w:szCs w:val="24"/>
+                <w:lang w:eastAsia="en-SG"/>
+              </w:rPr>
+            </w:pPr>
+            <w:r>
+              <w:rPr>
+                <w:rFonts w:ascii="Cambria" w:eastAsia="Times New Roman" w:hAnsi="Cambria" w:cs="Times New Roman"/>
+                <w:color w:val="00B050"/>
+                <w:sz w:val="24"/>
+                <w:szCs w:val="24"/>
+                <w:lang w:eastAsia="en-SG"/>
+              </w:rPr>
+              <w:t>0</w:t>
+            </w:r>
+          </w:p>
+        </w:tc>
+        <w:tc>
+          <w:tcPr>
+            <w:tcW w:w="0" w:type="auto"/>
+            <w:shd w:val="clear" w:color="auto" w:fill="265991"/>
+            <w:tcMar>
+              <w:top w:w="72" w:type="dxa"/>
+              <w:left w:w="144" w:type="dxa"/>
+              <w:bottom w:w="72" w:type="dxa"/>
+              <w:right w:w="144" w:type="dxa"/>
+            </w:tcMar>
+            <w:hideMark/>
+          </w:tcPr>
+          <w:p>
+            <w:pPr>
+              <w:spacing w:after="0" w:line="240" w:lineRule="auto"/>
+              <w:rPr>
+                <w:rFonts w:ascii="Arial" w:eastAsia="Times New Roman" w:hAnsi="Arial" w:cs="Arial"/>
+                <w:sz w:val="36"/>
+                <w:szCs w:val="36"/>
+                <w:lang w:eastAsia="en-SG"/>
+              </w:rPr>
+            </w:pPr>
+            <w:r>
+              <w:rPr>
+                <w:rFonts w:ascii="Century Gothic" w:eastAsia="Times New Roman" w:hAnsi="Century Gothic" w:cs="Arial"/>
+                <w:b/>
+                <w:bCs/>
+                <w:color w:val="FFFFFF" w:themeColor="light1"/>
+                <w:kern w:val="24"/>
+                <w:sz w:val="36"/>
+                <w:szCs w:val="36"/>
+                <w:lang w:eastAsia="en-SG"/>
+              </w:rPr>
+              <w:t>2’s complement</w:t>
+            </w:r>
+          </w:p>
+        </w:tc>
+        <w:bookmarkStart w:id="1" w:name="_GoBack"/>
+        <w:bookmarkEnd w:id="1"/>
       </w:tr>
     </w:tbl>
     <w:p/>

</xml_diff>